<commit_message>
Lots of edits (and excluded solutions).
</commit_message>
<xml_diff>
--- a/Weekly Agenda.docx
+++ b/Weekly Agenda.docx
@@ -1,48 +1,50 @@
 
 <file path=word/document.xml><?xml version="1.0" encoding="utf-8"?>
-<w:document xmlns:mc="http://schemas.openxmlformats.org/markup-compatibility/2006" xmlns:o="urn:schemas-microsoft-com:office:office" xmlns:r="http://schemas.openxmlformats.org/officeDocument/2006/relationships" xmlns:m="http://schemas.openxmlformats.org/officeDocument/2006/math" xmlns:v="urn:schemas-microsoft-com:vml" xmlns:wp="http://schemas.openxmlformats.org/drawingml/2006/wordprocessingDrawing" xmlns:w10="urn:schemas-microsoft-com:office:word" xmlns:w="http://schemas.openxmlformats.org/wordprocessingml/2006/main" xmlns:wne="http://schemas.microsoft.com/office/word/2006/wordml" xmlns:sl="http://schemas.openxmlformats.org/schemaLibrary/2006/main" xmlns:a="http://schemas.openxmlformats.org/drawingml/2006/main" xmlns:pic="http://schemas.openxmlformats.org/drawingml/2006/picture" xmlns:c="http://schemas.openxmlformats.org/drawingml/2006/chart" xmlns:lc="http://schemas.openxmlformats.org/drawingml/2006/lockedCanvas" xmlns:dgm="http://schemas.openxmlformats.org/drawingml/2006/diagram" xmlns:wps="http://schemas.microsoft.com/office/word/2010/wordprocessingShape" xmlns:wpg="http://schemas.microsoft.com/office/word/2010/wordprocessingGroup" xmlns:w14="http://schemas.microsoft.com/office/word/2010/wordml" xmlns:w15="http://schemas.microsoft.com/office/word/2012/wordml">
+<w:document xmlns:wpc="http://schemas.microsoft.com/office/word/2010/wordprocessingCanvas" xmlns:cx="http://schemas.microsoft.com/office/drawing/2014/chartex" xmlns:cx1="http://schemas.microsoft.com/office/drawing/2015/9/8/chartex" xmlns:cx2="http://schemas.microsoft.com/office/drawing/2015/10/21/chartex" xmlns:cx3="http://schemas.microsoft.com/office/drawing/2016/5/9/chartex" xmlns:cx4="http://schemas.microsoft.com/office/drawing/2016/5/10/chartex" xmlns:cx5="http://schemas.microsoft.com/office/drawing/2016/5/11/chartex" xmlns:cx6="http://schemas.microsoft.com/office/drawing/2016/5/12/chartex" xmlns:cx7="http://schemas.microsoft.com/office/drawing/2016/5/13/chartex" xmlns:cx8="http://schemas.microsoft.com/office/drawing/2016/5/14/chartex" xmlns:mc="http://schemas.openxmlformats.org/markup-compatibility/2006" xmlns:aink="http://schemas.microsoft.com/office/drawing/2016/ink" xmlns:am3d="http://schemas.microsoft.com/office/drawing/2017/model3d" xmlns:o="urn:schemas-microsoft-com:office:office" xmlns:oel="http://schemas.microsoft.com/office/2019/extlst" xmlns:r="http://schemas.openxmlformats.org/officeDocument/2006/relationships" xmlns:m="http://schemas.openxmlformats.org/officeDocument/2006/math" xmlns:v="urn:schemas-microsoft-com:vml" xmlns:wp14="http://schemas.microsoft.com/office/word/2010/wordprocessingDrawing" xmlns:wp="http://schemas.openxmlformats.org/drawingml/2006/wordprocessingDrawing" xmlns:w10="urn:schemas-microsoft-com:office:word" xmlns:w="http://schemas.openxmlformats.org/wordprocessingml/2006/main" xmlns:w14="http://schemas.microsoft.com/office/word/2010/wordml" xmlns:w15="http://schemas.microsoft.com/office/word/2012/wordml" xmlns:w16cex="http://schemas.microsoft.com/office/word/2018/wordml/cex" xmlns:w16cid="http://schemas.microsoft.com/office/word/2016/wordml/cid" xmlns:w16="http://schemas.microsoft.com/office/word/2018/wordml" xmlns:w16sdtdh="http://schemas.microsoft.com/office/word/2020/wordml/sdtdatahash" xmlns:w16se="http://schemas.microsoft.com/office/word/2015/wordml/symex" xmlns:wpg="http://schemas.microsoft.com/office/word/2010/wordprocessingGroup" xmlns:wpi="http://schemas.microsoft.com/office/word/2010/wordprocessingInk" xmlns:wne="http://schemas.microsoft.com/office/word/2006/wordml" xmlns:wps="http://schemas.microsoft.com/office/word/2010/wordprocessingShape" mc:Ignorable="w14 w15 w16se w16cid w16 w16cex w16sdtdh wp14">
   <w:body>
     <w:p>
       <w:pPr>
         <w:pStyle w:val="Title"/>
         <w:jc w:val="center"/>
-        <w:rPr/>
-      </w:pPr>
-      <w:bookmarkStart w:colFirst="0" w:colLast="0" w:name="_61wdc3c0a8qw" w:id="0"/>
+      </w:pPr>
+      <w:bookmarkStart w:id="0" w:name="_61wdc3c0a8qw" w:colFirst="0" w:colLast="0"/>
       <w:bookmarkEnd w:id="0"/>
       <w:r>
-        <w:rPr>
-          <w:rtl w:val="0"/>
-        </w:rPr>
-        <w:t xml:space="preserve">Agenda</w:t>
+        <w:t>Agenda</w:t>
       </w:r>
     </w:p>
     <w:p>
       <w:pPr>
         <w:pStyle w:val="Heading1"/>
-        <w:rPr/>
-      </w:pPr>
-      <w:bookmarkStart w:colFirst="0" w:colLast="0" w:name="_is8ebm7xadwz" w:id="1"/>
+      </w:pPr>
+      <w:bookmarkStart w:id="1" w:name="_is8ebm7xadwz" w:colFirst="0" w:colLast="0"/>
       <w:bookmarkEnd w:id="1"/>
       <w:r>
-        <w:rPr>
-          <w:rtl w:val="0"/>
-        </w:rPr>
-        <w:t xml:space="preserve">Week 1 (1/16)</w:t>
+        <w:t>Week 1 (1/</w:t>
+      </w:r>
+      <w:r>
+        <w:t>23</w:t>
+      </w:r>
+      <w:r>
+        <w:t>)</w:t>
+      </w:r>
+    </w:p>
+    <w:p>
+      <w:r>
+        <w:t>Welcome to the course! We’re going to figure this out as we go, as this is a new teaching context, and there may be some constraints that we’ll have to navigate.</w:t>
+      </w:r>
+      <w:r>
+        <w:t xml:space="preserve"> </w:t>
       </w:r>
     </w:p>
     <w:p>
       <w:pPr>
         <w:pStyle w:val="Heading2"/>
-        <w:rPr/>
-      </w:pPr>
-      <w:bookmarkStart w:colFirst="0" w:colLast="0" w:name="_k7vic0xosljd" w:id="2"/>
+      </w:pPr>
+      <w:bookmarkStart w:id="2" w:name="_k7vic0xosljd" w:colFirst="0" w:colLast="0"/>
       <w:bookmarkEnd w:id="2"/>
       <w:r>
-        <w:rPr>
-          <w:rtl w:val="0"/>
-        </w:rPr>
-        <w:t xml:space="preserve">In-Class Agenda</w:t>
+        <w:t>In-Class Agenda</w:t>
       </w:r>
     </w:p>
     <w:p>
@@ -51,17 +53,10 @@
           <w:ilvl w:val="0"/>
           <w:numId w:val="1"/>
         </w:numPr>
-        <w:spacing w:after="0" w:afterAutospacing="0"/>
-        <w:ind w:left="720" w:hanging="360"/>
-        <w:rPr>
-          <w:u w:val="none"/>
-        </w:rPr>
-      </w:pPr>
-      <w:r>
-        <w:rPr>
-          <w:rtl w:val="0"/>
-        </w:rPr>
-        <w:t xml:space="preserve">Topic 1: Intro to the course &amp; logistics</w:t>
+        <w:spacing w:after="0"/>
+      </w:pPr>
+      <w:r>
+        <w:t>Topic 1: Intro to the course &amp; logistics</w:t>
       </w:r>
     </w:p>
     <w:p>
@@ -70,17 +65,13 @@
           <w:ilvl w:val="0"/>
           <w:numId w:val="1"/>
         </w:numPr>
-        <w:spacing w:after="0" w:afterAutospacing="0"/>
-        <w:ind w:left="720" w:hanging="360"/>
-        <w:rPr>
-          <w:u w:val="none"/>
-        </w:rPr>
-      </w:pPr>
-      <w:r>
-        <w:rPr>
-          <w:rtl w:val="0"/>
-        </w:rPr>
-        <w:t xml:space="preserve">Copy files from thumb drive to AMCI computer</w:t>
+        <w:spacing w:after="0"/>
+      </w:pPr>
+      <w:r>
+        <w:t xml:space="preserve">Copy files from thumb drive to AMCI </w:t>
+      </w:r>
+      <w:r>
+        <w:t>computer.</w:t>
       </w:r>
     </w:p>
     <w:p>
@@ -89,17 +80,13 @@
           <w:ilvl w:val="0"/>
           <w:numId w:val="1"/>
         </w:numPr>
-        <w:spacing w:after="0" w:afterAutospacing="0"/>
-        <w:ind w:left="720" w:hanging="360"/>
-        <w:rPr>
-          <w:u w:val="none"/>
-        </w:rPr>
-      </w:pPr>
-      <w:r>
-        <w:rPr>
-          <w:rtl w:val="0"/>
-        </w:rPr>
-        <w:t xml:space="preserve">Set Up VS Code + Live Server Plug-in + walkthrough</w:t>
+        <w:spacing w:after="0"/>
+      </w:pPr>
+      <w:r>
+        <w:t xml:space="preserve">Set Up VS Code + Live Server Plug-in + </w:t>
+      </w:r>
+      <w:r>
+        <w:t>walkthrough.</w:t>
       </w:r>
     </w:p>
     <w:p>
@@ -108,17 +95,10 @@
           <w:ilvl w:val="0"/>
           <w:numId w:val="1"/>
         </w:numPr>
-        <w:spacing w:after="0" w:afterAutospacing="0"/>
-        <w:ind w:left="720" w:hanging="360"/>
-        <w:rPr>
-          <w:u w:val="none"/>
-        </w:rPr>
-      </w:pPr>
-      <w:r>
-        <w:rPr>
-          <w:rtl w:val="0"/>
-        </w:rPr>
-        <w:t xml:space="preserve">Lecture (if time): Intro to HTML</w:t>
+        <w:spacing w:after="0"/>
+      </w:pPr>
+      <w:r>
+        <w:t>Lecture (if time): Intro to HTML</w:t>
       </w:r>
     </w:p>
     <w:p>
@@ -127,17 +107,10 @@
           <w:ilvl w:val="0"/>
           <w:numId w:val="1"/>
         </w:numPr>
-        <w:spacing w:after="0" w:afterAutospacing="0"/>
-        <w:ind w:left="720" w:hanging="360"/>
-        <w:rPr>
-          <w:u w:val="none"/>
-        </w:rPr>
-      </w:pPr>
-      <w:r>
-        <w:rPr>
-          <w:rtl w:val="0"/>
-        </w:rPr>
-        <w:t xml:space="preserve">Getting help / finding reference materials:</w:t>
+        <w:spacing w:after="0"/>
+      </w:pPr>
+      <w:r>
+        <w:t>Getting help / finding reference materials:</w:t>
       </w:r>
     </w:p>
     <w:p>
@@ -146,16 +119,9 @@
           <w:ilvl w:val="1"/>
           <w:numId w:val="1"/>
         </w:numPr>
-        <w:spacing w:after="0" w:afterAutospacing="0"/>
-        <w:ind w:left="1440" w:hanging="360"/>
-        <w:rPr>
-          <w:u w:val="none"/>
-        </w:rPr>
-      </w:pPr>
-      <w:r>
-        <w:rPr>
-          <w:rtl w:val="0"/>
-        </w:rPr>
+        <w:spacing w:after="0"/>
+      </w:pPr>
+      <w:r>
         <w:t xml:space="preserve">Intro to the course website </w:t>
       </w:r>
     </w:p>
@@ -165,17 +131,10 @@
           <w:ilvl w:val="1"/>
           <w:numId w:val="1"/>
         </w:numPr>
-        <w:spacing w:after="0" w:afterAutospacing="0"/>
-        <w:ind w:left="1440" w:hanging="360"/>
-        <w:rPr>
-          <w:u w:val="none"/>
-        </w:rPr>
-      </w:pPr>
-      <w:r>
-        <w:rPr>
-          <w:rtl w:val="0"/>
-        </w:rPr>
-        <w:t xml:space="preserve">W3 Schools</w:t>
+        <w:spacing w:after="0"/>
+      </w:pPr>
+      <w:r>
+        <w:t>W3Schools</w:t>
       </w:r>
     </w:p>
     <w:p>
@@ -184,17 +143,10 @@
           <w:ilvl w:val="1"/>
           <w:numId w:val="1"/>
         </w:numPr>
-        <w:spacing w:after="0" w:afterAutospacing="0"/>
-        <w:ind w:left="1440" w:hanging="360"/>
-        <w:rPr>
-          <w:u w:val="none"/>
-        </w:rPr>
-      </w:pPr>
-      <w:r>
-        <w:rPr>
-          <w:rtl w:val="0"/>
-        </w:rPr>
-        <w:t xml:space="preserve">Book</w:t>
+        <w:spacing w:after="0"/>
+      </w:pPr>
+      <w:r>
+        <w:t>Book</w:t>
       </w:r>
     </w:p>
     <w:p>
@@ -203,41 +155,48 @@
           <w:ilvl w:val="0"/>
           <w:numId w:val="1"/>
         </w:numPr>
-        <w:ind w:left="720" w:hanging="360"/>
-        <w:rPr>
-          <w:u w:val="none"/>
-        </w:rPr>
-      </w:pPr>
-      <w:r>
-        <w:rPr>
-          <w:rtl w:val="0"/>
-        </w:rPr>
-        <w:t xml:space="preserve">Write your first web page (Activity 2)</w:t>
+        <w:spacing w:after="0"/>
+      </w:pPr>
+      <w:r>
+        <w:t>Write your first web page (Activity 2)</w:t>
+      </w:r>
+      <w:r>
+        <w:t>.</w:t>
+      </w:r>
+    </w:p>
+    <w:p>
+      <w:pPr>
+        <w:numPr>
+          <w:ilvl w:val="0"/>
+          <w:numId w:val="1"/>
+        </w:numPr>
+      </w:pPr>
+      <w:r>
+        <w:t>Before the session is over, come up with a work plan for this week (not set in stone – just to provide structure).</w:t>
       </w:r>
     </w:p>
     <w:p>
       <w:pPr>
         <w:pStyle w:val="Heading2"/>
-        <w:rPr/>
-      </w:pPr>
-      <w:bookmarkStart w:colFirst="0" w:colLast="0" w:name="_m4zeq7sqmqkq" w:id="3"/>
+      </w:pPr>
+      <w:bookmarkStart w:id="3" w:name="_m4zeq7sqmqkq" w:colFirst="0" w:colLast="0"/>
       <w:bookmarkEnd w:id="3"/>
       <w:r>
-        <w:rPr>
-          <w:rtl w:val="0"/>
-        </w:rPr>
-        <w:t xml:space="preserve">Homework</w:t>
-      </w:r>
-    </w:p>
-    <w:p>
-      <w:pPr>
-        <w:rPr/>
-      </w:pPr>
-      <w:r>
-        <w:rPr>
-          <w:rtl w:val="0"/>
-        </w:rPr>
-        <w:t xml:space="preserve"> This is self-paced. Just do what you can and we can discuss next time we meet):</w:t>
+        <w:t>Homework</w:t>
+      </w:r>
+    </w:p>
+    <w:p>
+      <w:r>
+        <w:t xml:space="preserve">This is self-paced. Just do what you </w:t>
+      </w:r>
+      <w:r>
+        <w:t>can,</w:t>
+      </w:r>
+      <w:r>
+        <w:t xml:space="preserve"> and we can discuss </w:t>
+      </w:r>
+      <w:r>
+        <w:t>any questions when we meet again. I am also available over email.</w:t>
       </w:r>
     </w:p>
     <w:p>
@@ -246,22 +205,13 @@
           <w:ilvl w:val="0"/>
           <w:numId w:val="2"/>
         </w:numPr>
-        <w:spacing w:after="0" w:afterAutospacing="0"/>
-        <w:ind w:left="720" w:hanging="360"/>
-        <w:rPr>
-          <w:u w:val="none"/>
-        </w:rPr>
-      </w:pPr>
-      <w:r>
-        <w:rPr>
-          <w:rtl w:val="0"/>
-        </w:rPr>
-        <w:t xml:space="preserve">Read Topic 1 and associated PowerPoints</w:t>
-      </w:r>
-      <w:r>
-        <w:rPr>
-          <w:rtl w:val="0"/>
-        </w:rPr>
+        <w:spacing w:after="0"/>
+      </w:pPr>
+      <w:r>
+        <w:t>Read Topic 1 and associated PowerPoint</w:t>
+      </w:r>
+      <w:r>
+        <w:t xml:space="preserve"> presentations.</w:t>
       </w:r>
     </w:p>
     <w:p>
@@ -270,17 +220,19 @@
           <w:ilvl w:val="0"/>
           <w:numId w:val="3"/>
         </w:numPr>
-        <w:spacing w:after="0" w:afterAutospacing="0"/>
-        <w:ind w:left="720" w:hanging="360"/>
-        <w:rPr>
-          <w:u w:val="none"/>
-        </w:rPr>
-      </w:pPr>
-      <w:r>
-        <w:rPr>
-          <w:rtl w:val="0"/>
-        </w:rPr>
-        <w:t xml:space="preserve">Skip Topic 2 (I need to find you some better readings).</w:t>
+        <w:spacing w:after="0"/>
+      </w:pPr>
+      <w:r>
+        <w:t xml:space="preserve">Skip Topic 2 </w:t>
+      </w:r>
+      <w:r>
+        <w:t xml:space="preserve">for now – </w:t>
+      </w:r>
+      <w:r>
+        <w:t>I need to find you some better readings</w:t>
+      </w:r>
+      <w:r>
+        <w:t xml:space="preserve"> since you can’t access the Netflix movie.</w:t>
       </w:r>
     </w:p>
     <w:p>
@@ -289,17 +241,10 @@
           <w:ilvl w:val="0"/>
           <w:numId w:val="3"/>
         </w:numPr>
-        <w:spacing w:after="0" w:afterAutospacing="0"/>
-        <w:ind w:left="720" w:hanging="360"/>
-        <w:rPr>
-          <w:u w:val="none"/>
-        </w:rPr>
-      </w:pPr>
-      <w:r>
-        <w:rPr>
-          <w:rtl w:val="0"/>
-        </w:rPr>
-        <w:t xml:space="preserve">Topic 3:</w:t>
+        <w:spacing w:after="0"/>
+      </w:pPr>
+      <w:r>
+        <w:t>Topic 3:</w:t>
       </w:r>
     </w:p>
     <w:p>
@@ -308,17 +253,10 @@
           <w:ilvl w:val="1"/>
           <w:numId w:val="3"/>
         </w:numPr>
-        <w:spacing w:after="0" w:afterAutospacing="0"/>
-        <w:ind w:left="1440" w:hanging="360"/>
-        <w:rPr>
-          <w:u w:val="none"/>
-        </w:rPr>
-      </w:pPr>
-      <w:r>
-        <w:rPr>
-          <w:rtl w:val="0"/>
-        </w:rPr>
-        <w:t xml:space="preserve">Do the readings.</w:t>
+        <w:spacing w:after="0"/>
+      </w:pPr>
+      <w:r>
+        <w:t>Do the readings.</w:t>
       </w:r>
     </w:p>
     <w:p>
@@ -327,17 +265,16 @@
           <w:ilvl w:val="1"/>
           <w:numId w:val="3"/>
         </w:numPr>
-        <w:spacing w:after="0" w:afterAutospacing="0"/>
-        <w:ind w:left="1440" w:hanging="360"/>
-        <w:rPr>
-          <w:u w:val="none"/>
-        </w:rPr>
-      </w:pPr>
-      <w:r>
-        <w:rPr>
-          <w:rtl w:val="0"/>
-        </w:rPr>
-        <w:t xml:space="preserve">Brows W3 Schools and try playing with the interactive demos associated with the topics.</w:t>
+        <w:spacing w:after="0"/>
+      </w:pPr>
+      <w:r>
+        <w:t>Brows</w:t>
+      </w:r>
+      <w:r>
+        <w:t>e</w:t>
+      </w:r>
+      <w:r>
+        <w:t xml:space="preserve"> W3Schools and try playing with the interactive demos associated with the topics.</w:t>
       </w:r>
     </w:p>
     <w:p>
@@ -346,17 +283,10 @@
           <w:ilvl w:val="1"/>
           <w:numId w:val="3"/>
         </w:numPr>
-        <w:spacing w:after="0" w:afterAutospacing="0"/>
-        <w:ind w:left="1440" w:hanging="360"/>
-        <w:rPr>
-          <w:u w:val="none"/>
-        </w:rPr>
-      </w:pPr>
-      <w:r>
-        <w:rPr>
-          <w:rtl w:val="0"/>
-        </w:rPr>
-        <w:t xml:space="preserve">Watch the in-class videos (if they’re helpful). They may not be since they’re recorded from in-class activities (not professional quality by any means)</w:t>
+        <w:spacing w:after="0"/>
+      </w:pPr>
+      <w:r>
+        <w:t>Watch the in-class videos (if they’re helpful). They may not be since they’re recorded from in-class activities (not professional quality by any means)</w:t>
       </w:r>
     </w:p>
     <w:p>
@@ -365,17 +295,10 @@
           <w:ilvl w:val="1"/>
           <w:numId w:val="3"/>
         </w:numPr>
-        <w:spacing w:after="0" w:afterAutospacing="0"/>
-        <w:ind w:left="1440" w:hanging="360"/>
-        <w:rPr>
-          <w:u w:val="none"/>
-        </w:rPr>
-      </w:pPr>
-      <w:r>
-        <w:rPr>
-          <w:rtl w:val="0"/>
-        </w:rPr>
-        <w:t xml:space="preserve">Complete Activity 2 (Write your first Web Page)</w:t>
+        <w:spacing w:after="0"/>
+      </w:pPr>
+      <w:r>
+        <w:t>Complete Activity 2 (Write your first Web Page)</w:t>
       </w:r>
     </w:p>
     <w:p>
@@ -384,17 +307,10 @@
           <w:ilvl w:val="1"/>
           <w:numId w:val="3"/>
         </w:numPr>
-        <w:spacing w:after="0" w:afterAutospacing="0"/>
-        <w:ind w:left="1440" w:hanging="360"/>
-        <w:rPr>
-          <w:u w:val="none"/>
-        </w:rPr>
-      </w:pPr>
-      <w:r>
-        <w:rPr>
-          <w:rtl w:val="0"/>
-        </w:rPr>
-        <w:t xml:space="preserve">Complete Activity 3 (Linking activity)</w:t>
+        <w:spacing w:after="0"/>
+      </w:pPr>
+      <w:r>
+        <w:t>Complete Activity 3 (Linking activity)</w:t>
       </w:r>
     </w:p>
     <w:p>
@@ -403,17 +319,25 @@
           <w:ilvl w:val="0"/>
           <w:numId w:val="3"/>
         </w:numPr>
-        <w:spacing w:after="0" w:afterAutospacing="0"/>
-        <w:ind w:left="720" w:hanging="360"/>
-        <w:rPr>
-          <w:u w:val="none"/>
-        </w:rPr>
-      </w:pPr>
-      <w:r>
-        <w:rPr>
-          <w:rtl w:val="0"/>
-        </w:rPr>
-        <w:t xml:space="preserve">Tutorial 2 (HTML Exercise): Do as much as you can</w:t>
+        <w:spacing w:after="0"/>
+      </w:pPr>
+      <w:r>
+        <w:t>Tutorial 2 (HTML Exercise): Do as much as you can</w:t>
+      </w:r>
+      <w:r>
+        <w:t>.</w:t>
+      </w:r>
+    </w:p>
+    <w:p>
+      <w:pPr>
+        <w:numPr>
+          <w:ilvl w:val="1"/>
+          <w:numId w:val="3"/>
+        </w:numPr>
+        <w:spacing w:after="0"/>
+      </w:pPr>
+      <w:r>
+        <w:t>Because you do not have Internet access, skip the YouTube and Spotify parts.</w:t>
       </w:r>
     </w:p>
     <w:p>
@@ -422,17 +346,11 @@
           <w:ilvl w:val="0"/>
           <w:numId w:val="3"/>
         </w:numPr>
-        <w:spacing w:after="0" w:afterAutospacing="0"/>
-        <w:ind w:left="720" w:hanging="360"/>
-        <w:rPr>
-          <w:u w:val="none"/>
-        </w:rPr>
-      </w:pPr>
-      <w:r>
-        <w:rPr>
-          <w:rtl w:val="0"/>
-        </w:rPr>
-        <w:t xml:space="preserve">Homework 2 (HTML Exercise): Get started, write down questions you have.</w:t>
+        <w:spacing w:after="0"/>
+      </w:pPr>
+      <w:r>
+        <w:lastRenderedPageBreak/>
+        <w:t>Homework 2 (HTML Exercise): Get started, write down questions you have.</w:t>
       </w:r>
     </w:p>
     <w:p>
@@ -441,55 +359,202 @@
           <w:ilvl w:val="0"/>
           <w:numId w:val="3"/>
         </w:numPr>
-        <w:ind w:left="720" w:hanging="360"/>
-        <w:rPr>
-          <w:u w:val="none"/>
-        </w:rPr>
-      </w:pPr>
-      <w:r>
-        <w:rPr>
-          <w:rtl w:val="0"/>
-        </w:rPr>
-        <w:t xml:space="preserve">Tutorial 3 (Homepage): Do as much as you can.</w:t>
+      </w:pPr>
+      <w:r>
+        <w:t>Tutorial 3 (Homepage): Do as much as you can.</w:t>
       </w:r>
     </w:p>
     <w:p>
       <w:pPr>
         <w:pStyle w:val="Heading2"/>
-        <w:rPr/>
-      </w:pPr>
-      <w:bookmarkStart w:colFirst="0" w:colLast="0" w:name="_gz5q9z4fxis4" w:id="4"/>
+      </w:pPr>
+      <w:bookmarkStart w:id="4" w:name="_gz5q9z4fxis4" w:colFirst="0" w:colLast="0"/>
       <w:bookmarkEnd w:id="4"/>
       <w:r>
-        <w:rPr>
-          <w:rtl w:val="0"/>
-        </w:rPr>
-        <w:t xml:space="preserve">Caveats</w:t>
-      </w:r>
-    </w:p>
-    <w:p>
-      <w:pPr>
-        <w:rPr/>
-      </w:pPr>
-      <w:r>
-        <w:rPr>
-          <w:rtl w:val="0"/>
-        </w:rPr>
-        <w:t xml:space="preserve">We are doing our best to adapt these materials to work without an Internet connection. Some stuff just isn’t going to work. That said, if you find broken links, make a note of them, and we will try our best to fix them.</w:t>
+        <w:t>Notes &amp; Caveats</w:t>
+      </w:r>
+    </w:p>
+    <w:p>
+      <w:r>
+        <w:t xml:space="preserve">We are doing our best to adapt these materials to work without an Internet connection. </w:t>
+      </w:r>
+    </w:p>
+    <w:p>
+      <w:pPr>
+        <w:pStyle w:val="ListParagraph"/>
+        <w:numPr>
+          <w:ilvl w:val="0"/>
+          <w:numId w:val="4"/>
+        </w:numPr>
+      </w:pPr>
+      <w:r>
+        <w:t>We’ve downloaded a lot of websites onto the thumb drive.</w:t>
+      </w:r>
+    </w:p>
+    <w:p>
+      <w:pPr>
+        <w:pStyle w:val="ListParagraph"/>
+        <w:numPr>
+          <w:ilvl w:val="0"/>
+          <w:numId w:val="4"/>
+        </w:numPr>
+      </w:pPr>
+      <w:r>
+        <w:t>Some stuff just isn’t going to work</w:t>
+      </w:r>
+      <w:r>
+        <w:t>, and we’ll just find workarounds for that.</w:t>
+      </w:r>
+    </w:p>
+    <w:p>
+      <w:pPr>
+        <w:pStyle w:val="ListParagraph"/>
+        <w:numPr>
+          <w:ilvl w:val="0"/>
+          <w:numId w:val="4"/>
+        </w:numPr>
+      </w:pPr>
+      <w:r>
+        <w:t>If</w:t>
+      </w:r>
+      <w:r>
+        <w:t xml:space="preserve"> you find broken links, make a note of them</w:t>
+      </w:r>
+      <w:r>
+        <w:t xml:space="preserve"> (which page, which link)</w:t>
+      </w:r>
+      <w:r>
+        <w:t>, and we will try our best to fix them.</w:t>
       </w:r>
     </w:p>
     <w:sectPr>
-      <w:pgSz w:h="15840" w:w="12240" w:orient="portrait"/>
-      <w:pgMar w:bottom="1440" w:top="1440" w:left="1440" w:right="1440" w:header="720" w:footer="720"/>
+      <w:pgSz w:w="12240" w:h="15840"/>
+      <w:pgMar w:top="1440" w:right="1440" w:bottom="1440" w:left="1440" w:header="720" w:footer="720" w:gutter="0"/>
       <w:pgNumType w:start="1"/>
+      <w:cols w:space="720"/>
     </w:sectPr>
   </w:body>
 </w:document>
 </file>
 
 <file path=word/numbering.xml><?xml version="1.0" encoding="utf-8"?>
-<w:numbering xmlns:mc="http://schemas.openxmlformats.org/markup-compatibility/2006" xmlns:o="urn:schemas-microsoft-com:office:office" xmlns:r="http://schemas.openxmlformats.org/officeDocument/2006/relationships" xmlns:m="http://schemas.openxmlformats.org/officeDocument/2006/math" xmlns:v="urn:schemas-microsoft-com:vml" xmlns:wp="http://schemas.openxmlformats.org/drawingml/2006/wordprocessingDrawing" xmlns:w10="urn:schemas-microsoft-com:office:word" xmlns:w="http://schemas.openxmlformats.org/wordprocessingml/2006/main" xmlns:wne="http://schemas.microsoft.com/office/word/2006/wordml" xmlns:sl="http://schemas.openxmlformats.org/schemaLibrary/2006/main" xmlns:a="http://schemas.openxmlformats.org/drawingml/2006/main" xmlns:pic="http://schemas.openxmlformats.org/drawingml/2006/picture" xmlns:c="http://schemas.openxmlformats.org/drawingml/2006/chart" xmlns:lc="http://schemas.openxmlformats.org/drawingml/2006/lockedCanvas" xmlns:dgm="http://schemas.openxmlformats.org/drawingml/2006/diagram" xmlns:wps="http://schemas.microsoft.com/office/word/2010/wordprocessingShape" xmlns:wpg="http://schemas.microsoft.com/office/word/2010/wordprocessingGroup" xmlns:w14="http://schemas.microsoft.com/office/word/2010/wordml" xmlns:w15="http://schemas.microsoft.com/office/word/2012/wordml">
-  <w:abstractNum w:abstractNumId="1">
+<w:numbering xmlns:wpc="http://schemas.microsoft.com/office/word/2010/wordprocessingCanvas" xmlns:cx="http://schemas.microsoft.com/office/drawing/2014/chartex" xmlns:cx1="http://schemas.microsoft.com/office/drawing/2015/9/8/chartex" xmlns:cx2="http://schemas.microsoft.com/office/drawing/2015/10/21/chartex" xmlns:cx3="http://schemas.microsoft.com/office/drawing/2016/5/9/chartex" xmlns:cx4="http://schemas.microsoft.com/office/drawing/2016/5/10/chartex" xmlns:cx5="http://schemas.microsoft.com/office/drawing/2016/5/11/chartex" xmlns:cx6="http://schemas.microsoft.com/office/drawing/2016/5/12/chartex" xmlns:cx7="http://schemas.microsoft.com/office/drawing/2016/5/13/chartex" xmlns:cx8="http://schemas.microsoft.com/office/drawing/2016/5/14/chartex" xmlns:mc="http://schemas.openxmlformats.org/markup-compatibility/2006" xmlns:aink="http://schemas.microsoft.com/office/drawing/2016/ink" xmlns:am3d="http://schemas.microsoft.com/office/drawing/2017/model3d" xmlns:o="urn:schemas-microsoft-com:office:office" xmlns:oel="http://schemas.microsoft.com/office/2019/extlst" xmlns:r="http://schemas.openxmlformats.org/officeDocument/2006/relationships" xmlns:m="http://schemas.openxmlformats.org/officeDocument/2006/math" xmlns:v="urn:schemas-microsoft-com:vml" xmlns:wp14="http://schemas.microsoft.com/office/word/2010/wordprocessingDrawing" xmlns:wp="http://schemas.openxmlformats.org/drawingml/2006/wordprocessingDrawing" xmlns:w10="urn:schemas-microsoft-com:office:word" xmlns:w="http://schemas.openxmlformats.org/wordprocessingml/2006/main" xmlns:w14="http://schemas.microsoft.com/office/word/2010/wordml" xmlns:w15="http://schemas.microsoft.com/office/word/2012/wordml" xmlns:w16cex="http://schemas.microsoft.com/office/word/2018/wordml/cex" xmlns:w16cid="http://schemas.microsoft.com/office/word/2016/wordml/cid" xmlns:w16="http://schemas.microsoft.com/office/word/2018/wordml" xmlns:w16sdtdh="http://schemas.microsoft.com/office/word/2020/wordml/sdtdatahash" xmlns:w16se="http://schemas.microsoft.com/office/word/2015/wordml/symex" xmlns:wpg="http://schemas.microsoft.com/office/word/2010/wordprocessingGroup" xmlns:wpi="http://schemas.microsoft.com/office/word/2010/wordprocessingInk" xmlns:wne="http://schemas.microsoft.com/office/word/2006/wordml" xmlns:wps="http://schemas.microsoft.com/office/word/2010/wordprocessingShape" mc:Ignorable="w14 w15 w16se w16cid w16 w16cex w16sdtdh wp14">
+  <w:abstractNum w:abstractNumId="0" w15:restartNumberingAfterBreak="0">
+    <w:nsid w:val="2C8A712B"/>
+    <w:multiLevelType w:val="hybridMultilevel"/>
+    <w:tmpl w:val="AD728854"/>
+    <w:lvl w:ilvl="0" w:tplc="D910BDFA">
+      <w:numFmt w:val="bullet"/>
+      <w:lvlText w:val=""/>
+      <w:lvlJc w:val="left"/>
+      <w:pPr>
+        <w:ind w:left="720" w:hanging="360"/>
+      </w:pPr>
+      <w:rPr>
+        <w:rFonts w:ascii="Symbol" w:eastAsia="Nunito Sans" w:hAnsi="Symbol" w:cs="Nunito Sans" w:hint="default"/>
+      </w:rPr>
+    </w:lvl>
+    <w:lvl w:ilvl="1" w:tplc="04090003" w:tentative="1">
+      <w:start w:val="1"/>
+      <w:numFmt w:val="bullet"/>
+      <w:lvlText w:val="o"/>
+      <w:lvlJc w:val="left"/>
+      <w:pPr>
+        <w:ind w:left="1440" w:hanging="360"/>
+      </w:pPr>
+      <w:rPr>
+        <w:rFonts w:ascii="Courier New" w:hAnsi="Courier New" w:hint="default"/>
+      </w:rPr>
+    </w:lvl>
+    <w:lvl w:ilvl="2" w:tplc="04090005" w:tentative="1">
+      <w:start w:val="1"/>
+      <w:numFmt w:val="bullet"/>
+      <w:lvlText w:val=""/>
+      <w:lvlJc w:val="left"/>
+      <w:pPr>
+        <w:ind w:left="2160" w:hanging="360"/>
+      </w:pPr>
+      <w:rPr>
+        <w:rFonts w:ascii="Wingdings" w:hAnsi="Wingdings" w:hint="default"/>
+      </w:rPr>
+    </w:lvl>
+    <w:lvl w:ilvl="3" w:tplc="04090001" w:tentative="1">
+      <w:start w:val="1"/>
+      <w:numFmt w:val="bullet"/>
+      <w:lvlText w:val=""/>
+      <w:lvlJc w:val="left"/>
+      <w:pPr>
+        <w:ind w:left="2880" w:hanging="360"/>
+      </w:pPr>
+      <w:rPr>
+        <w:rFonts w:ascii="Symbol" w:hAnsi="Symbol" w:hint="default"/>
+      </w:rPr>
+    </w:lvl>
+    <w:lvl w:ilvl="4" w:tplc="04090003" w:tentative="1">
+      <w:start w:val="1"/>
+      <w:numFmt w:val="bullet"/>
+      <w:lvlText w:val="o"/>
+      <w:lvlJc w:val="left"/>
+      <w:pPr>
+        <w:ind w:left="3600" w:hanging="360"/>
+      </w:pPr>
+      <w:rPr>
+        <w:rFonts w:ascii="Courier New" w:hAnsi="Courier New" w:hint="default"/>
+      </w:rPr>
+    </w:lvl>
+    <w:lvl w:ilvl="5" w:tplc="04090005" w:tentative="1">
+      <w:start w:val="1"/>
+      <w:numFmt w:val="bullet"/>
+      <w:lvlText w:val=""/>
+      <w:lvlJc w:val="left"/>
+      <w:pPr>
+        <w:ind w:left="4320" w:hanging="360"/>
+      </w:pPr>
+      <w:rPr>
+        <w:rFonts w:ascii="Wingdings" w:hAnsi="Wingdings" w:hint="default"/>
+      </w:rPr>
+    </w:lvl>
+    <w:lvl w:ilvl="6" w:tplc="04090001" w:tentative="1">
+      <w:start w:val="1"/>
+      <w:numFmt w:val="bullet"/>
+      <w:lvlText w:val=""/>
+      <w:lvlJc w:val="left"/>
+      <w:pPr>
+        <w:ind w:left="5040" w:hanging="360"/>
+      </w:pPr>
+      <w:rPr>
+        <w:rFonts w:ascii="Symbol" w:hAnsi="Symbol" w:hint="default"/>
+      </w:rPr>
+    </w:lvl>
+    <w:lvl w:ilvl="7" w:tplc="04090003" w:tentative="1">
+      <w:start w:val="1"/>
+      <w:numFmt w:val="bullet"/>
+      <w:lvlText w:val="o"/>
+      <w:lvlJc w:val="left"/>
+      <w:pPr>
+        <w:ind w:left="5760" w:hanging="360"/>
+      </w:pPr>
+      <w:rPr>
+        <w:rFonts w:ascii="Courier New" w:hAnsi="Courier New" w:hint="default"/>
+      </w:rPr>
+    </w:lvl>
+    <w:lvl w:ilvl="8" w:tplc="04090005" w:tentative="1">
+      <w:start w:val="1"/>
+      <w:numFmt w:val="bullet"/>
+      <w:lvlText w:val=""/>
+      <w:lvlJc w:val="left"/>
+      <w:pPr>
+        <w:ind w:left="6480" w:hanging="360"/>
+      </w:pPr>
+      <w:rPr>
+        <w:rFonts w:ascii="Wingdings" w:hAnsi="Wingdings" w:hint="default"/>
+      </w:rPr>
+    </w:lvl>
+  </w:abstractNum>
+  <w:abstractNum w:abstractNumId="1" w15:restartNumberingAfterBreak="0">
+    <w:nsid w:val="60597193"/>
+    <w:multiLevelType w:val="multilevel"/>
+    <w:tmpl w:val="B1FEEEC4"/>
     <w:lvl w:ilvl="0">
       <w:start w:val="1"/>
       <w:numFmt w:val="bullet"/>
@@ -599,7 +664,10 @@
       </w:rPr>
     </w:lvl>
   </w:abstractNum>
-  <w:abstractNum w:abstractNumId="2">
+  <w:abstractNum w:abstractNumId="2" w15:restartNumberingAfterBreak="0">
+    <w:nsid w:val="74BC2F9A"/>
+    <w:multiLevelType w:val="multilevel"/>
+    <w:tmpl w:val="CF80FF08"/>
     <w:lvl w:ilvl="0">
       <w:start w:val="1"/>
       <w:numFmt w:val="bullet"/>
@@ -709,7 +777,10 @@
       </w:rPr>
     </w:lvl>
   </w:abstractNum>
-  <w:abstractNum w:abstractNumId="3">
+  <w:abstractNum w:abstractNumId="3" w15:restartNumberingAfterBreak="0">
+    <w:nsid w:val="75365A18"/>
+    <w:multiLevelType w:val="multilevel"/>
+    <w:tmpl w:val="13BC7932"/>
     <w:lvl w:ilvl="0">
       <w:start w:val="1"/>
       <w:numFmt w:val="bullet"/>
@@ -819,53 +890,435 @@
       </w:rPr>
     </w:lvl>
   </w:abstractNum>
-  <w:num w:numId="1">
+  <w:num w:numId="1" w16cid:durableId="39601168">
     <w:abstractNumId w:val="1"/>
   </w:num>
-  <w:num w:numId="2">
+  <w:num w:numId="2" w16cid:durableId="747000221">
+    <w:abstractNumId w:val="3"/>
+  </w:num>
+  <w:num w:numId="3" w16cid:durableId="1666929671">
     <w:abstractNumId w:val="2"/>
   </w:num>
-  <w:num w:numId="3">
-    <w:abstractNumId w:val="3"/>
+  <w:num w:numId="4" w16cid:durableId="2098477302">
+    <w:abstractNumId w:val="0"/>
   </w:num>
 </w:numbering>
 </file>
 
 <file path=word/styles.xml><?xml version="1.0" encoding="utf-8"?>
-<w:styles xmlns:mc="http://schemas.openxmlformats.org/markup-compatibility/2006" xmlns:o="urn:schemas-microsoft-com:office:office" xmlns:r="http://schemas.openxmlformats.org/officeDocument/2006/relationships" xmlns:m="http://schemas.openxmlformats.org/officeDocument/2006/math" xmlns:v="urn:schemas-microsoft-com:vml" xmlns:wp="http://schemas.openxmlformats.org/drawingml/2006/wordprocessingDrawing" xmlns:w10="urn:schemas-microsoft-com:office:word" xmlns:w="http://schemas.openxmlformats.org/wordprocessingml/2006/main" xmlns:wne="http://schemas.microsoft.com/office/word/2006/wordml" xmlns:sl="http://schemas.openxmlformats.org/schemaLibrary/2006/main" xmlns:a="http://schemas.openxmlformats.org/drawingml/2006/main" xmlns:pic="http://schemas.openxmlformats.org/drawingml/2006/picture" xmlns:c="http://schemas.openxmlformats.org/drawingml/2006/chart" xmlns:lc="http://schemas.openxmlformats.org/drawingml/2006/lockedCanvas" xmlns:dgm="http://schemas.openxmlformats.org/drawingml/2006/diagram" xmlns:wps="http://schemas.microsoft.com/office/word/2010/wordprocessingShape" xmlns:wpg="http://schemas.microsoft.com/office/word/2010/wordprocessingGroup" xmlns:w14="http://schemas.microsoft.com/office/word/2010/wordml" xmlns:w15="http://schemas.microsoft.com/office/word/2012/wordml">
+<w:styles xmlns:mc="http://schemas.openxmlformats.org/markup-compatibility/2006" xmlns:r="http://schemas.openxmlformats.org/officeDocument/2006/relationships" xmlns:w="http://schemas.openxmlformats.org/wordprocessingml/2006/main" xmlns:w14="http://schemas.microsoft.com/office/word/2010/wordml" xmlns:w15="http://schemas.microsoft.com/office/word/2012/wordml" xmlns:w16cex="http://schemas.microsoft.com/office/word/2018/wordml/cex" xmlns:w16cid="http://schemas.microsoft.com/office/word/2016/wordml/cid" xmlns:w16="http://schemas.microsoft.com/office/word/2018/wordml" xmlns:w16sdtdh="http://schemas.microsoft.com/office/word/2020/wordml/sdtdatahash" xmlns:w16se="http://schemas.microsoft.com/office/word/2015/wordml/symex" mc:Ignorable="w14 w15 w16se w16cid w16 w16cex w16sdtdh">
   <w:docDefaults>
     <w:rPrDefault>
       <w:rPr>
-        <w:rFonts w:ascii="Nunito Sans" w:cs="Nunito Sans" w:eastAsia="Nunito Sans" w:hAnsi="Nunito Sans"/>
+        <w:rFonts w:ascii="Nunito Sans" w:eastAsia="Nunito Sans" w:hAnsi="Nunito Sans" w:cs="Nunito Sans"/>
         <w:sz w:val="24"/>
         <w:szCs w:val="24"/>
-        <w:lang w:val="en"/>
+        <w:lang w:val="en" w:eastAsia="en-US" w:bidi="ar-SA"/>
       </w:rPr>
     </w:rPrDefault>
     <w:pPrDefault>
       <w:pPr>
-        <w:spacing w:after="200" w:lineRule="auto"/>
+        <w:spacing w:after="200"/>
       </w:pPr>
     </w:pPrDefault>
   </w:docDefaults>
-  <w:style w:type="paragraph" w:styleId="Normal" w:default="1">
-    <w:name w:val="normal"/>
-  </w:style>
-  <w:style w:type="table" w:styleId="TableNormal" w:default="1">
-    <w:name w:val="Table Normal"/>
+  <w:latentStyles w:defLockedState="0" w:defUIPriority="99" w:defSemiHidden="0" w:defUnhideWhenUsed="0" w:defQFormat="0" w:count="376">
+    <w:lsdException w:name="Normal" w:uiPriority="0" w:qFormat="1"/>
+    <w:lsdException w:name="heading 1" w:uiPriority="9" w:qFormat="1"/>
+    <w:lsdException w:name="heading 2" w:semiHidden="1" w:uiPriority="9" w:unhideWhenUsed="1" w:qFormat="1"/>
+    <w:lsdException w:name="heading 3" w:semiHidden="1" w:uiPriority="9" w:unhideWhenUsed="1" w:qFormat="1"/>
+    <w:lsdException w:name="heading 4" w:semiHidden="1" w:uiPriority="9" w:unhideWhenUsed="1" w:qFormat="1"/>
+    <w:lsdException w:name="heading 5" w:semiHidden="1" w:uiPriority="9" w:unhideWhenUsed="1" w:qFormat="1"/>
+    <w:lsdException w:name="heading 6" w:semiHidden="1" w:uiPriority="9" w:unhideWhenUsed="1" w:qFormat="1"/>
+    <w:lsdException w:name="heading 7" w:semiHidden="1" w:uiPriority="9" w:unhideWhenUsed="1" w:qFormat="1"/>
+    <w:lsdException w:name="heading 8" w:semiHidden="1" w:uiPriority="9" w:unhideWhenUsed="1" w:qFormat="1"/>
+    <w:lsdException w:name="heading 9" w:semiHidden="1" w:uiPriority="9" w:unhideWhenUsed="1" w:qFormat="1"/>
+    <w:lsdException w:name="index 1" w:semiHidden="1" w:unhideWhenUsed="1"/>
+    <w:lsdException w:name="index 2" w:semiHidden="1" w:unhideWhenUsed="1"/>
+    <w:lsdException w:name="index 3" w:semiHidden="1" w:unhideWhenUsed="1"/>
+    <w:lsdException w:name="index 4" w:semiHidden="1" w:unhideWhenUsed="1"/>
+    <w:lsdException w:name="index 5" w:semiHidden="1" w:unhideWhenUsed="1"/>
+    <w:lsdException w:name="index 6" w:semiHidden="1" w:unhideWhenUsed="1"/>
+    <w:lsdException w:name="index 7" w:semiHidden="1" w:unhideWhenUsed="1"/>
+    <w:lsdException w:name="index 8" w:semiHidden="1" w:unhideWhenUsed="1"/>
+    <w:lsdException w:name="index 9" w:semiHidden="1" w:unhideWhenUsed="1"/>
+    <w:lsdException w:name="toc 1" w:semiHidden="1" w:uiPriority="39" w:unhideWhenUsed="1"/>
+    <w:lsdException w:name="toc 2" w:semiHidden="1" w:uiPriority="39" w:unhideWhenUsed="1"/>
+    <w:lsdException w:name="toc 3" w:semiHidden="1" w:uiPriority="39" w:unhideWhenUsed="1"/>
+    <w:lsdException w:name="toc 4" w:semiHidden="1" w:uiPriority="39" w:unhideWhenUsed="1"/>
+    <w:lsdException w:name="toc 5" w:semiHidden="1" w:uiPriority="39" w:unhideWhenUsed="1"/>
+    <w:lsdException w:name="toc 6" w:semiHidden="1" w:uiPriority="39" w:unhideWhenUsed="1"/>
+    <w:lsdException w:name="toc 7" w:semiHidden="1" w:uiPriority="39" w:unhideWhenUsed="1"/>
+    <w:lsdException w:name="toc 8" w:semiHidden="1" w:uiPriority="39" w:unhideWhenUsed="1"/>
+    <w:lsdException w:name="toc 9" w:semiHidden="1" w:uiPriority="39" w:unhideWhenUsed="1"/>
+    <w:lsdException w:name="Normal Indent" w:semiHidden="1" w:unhideWhenUsed="1"/>
+    <w:lsdException w:name="footnote text" w:semiHidden="1" w:unhideWhenUsed="1"/>
+    <w:lsdException w:name="annotation text" w:semiHidden="1" w:unhideWhenUsed="1"/>
+    <w:lsdException w:name="header" w:semiHidden="1" w:unhideWhenUsed="1"/>
+    <w:lsdException w:name="footer" w:semiHidden="1" w:unhideWhenUsed="1"/>
+    <w:lsdException w:name="index heading" w:semiHidden="1" w:unhideWhenUsed="1"/>
+    <w:lsdException w:name="caption" w:semiHidden="1" w:uiPriority="35" w:unhideWhenUsed="1" w:qFormat="1"/>
+    <w:lsdException w:name="table of figures" w:semiHidden="1" w:unhideWhenUsed="1"/>
+    <w:lsdException w:name="envelope address" w:semiHidden="1" w:unhideWhenUsed="1"/>
+    <w:lsdException w:name="envelope return" w:semiHidden="1" w:unhideWhenUsed="1"/>
+    <w:lsdException w:name="footnote reference" w:semiHidden="1" w:unhideWhenUsed="1"/>
+    <w:lsdException w:name="annotation reference" w:semiHidden="1" w:unhideWhenUsed="1"/>
+    <w:lsdException w:name="line number" w:semiHidden="1" w:unhideWhenUsed="1"/>
+    <w:lsdException w:name="page number" w:semiHidden="1" w:unhideWhenUsed="1"/>
+    <w:lsdException w:name="endnote reference" w:semiHidden="1" w:unhideWhenUsed="1"/>
+    <w:lsdException w:name="endnote text" w:semiHidden="1" w:unhideWhenUsed="1"/>
+    <w:lsdException w:name="table of authorities" w:semiHidden="1" w:unhideWhenUsed="1"/>
+    <w:lsdException w:name="macro" w:semiHidden="1" w:unhideWhenUsed="1"/>
+    <w:lsdException w:name="toa heading" w:semiHidden="1" w:unhideWhenUsed="1"/>
+    <w:lsdException w:name="List" w:semiHidden="1" w:unhideWhenUsed="1"/>
+    <w:lsdException w:name="List Bullet" w:semiHidden="1" w:unhideWhenUsed="1"/>
+    <w:lsdException w:name="List Number" w:semiHidden="1" w:unhideWhenUsed="1"/>
+    <w:lsdException w:name="List 2" w:semiHidden="1" w:unhideWhenUsed="1"/>
+    <w:lsdException w:name="List 3" w:semiHidden="1" w:unhideWhenUsed="1"/>
+    <w:lsdException w:name="List 4" w:semiHidden="1" w:unhideWhenUsed="1"/>
+    <w:lsdException w:name="List 5" w:semiHidden="1" w:unhideWhenUsed="1"/>
+    <w:lsdException w:name="List Bullet 2" w:semiHidden="1" w:unhideWhenUsed="1"/>
+    <w:lsdException w:name="List Bullet 3" w:semiHidden="1" w:unhideWhenUsed="1"/>
+    <w:lsdException w:name="List Bullet 4" w:semiHidden="1" w:unhideWhenUsed="1"/>
+    <w:lsdException w:name="List Bullet 5" w:semiHidden="1" w:unhideWhenUsed="1"/>
+    <w:lsdException w:name="List Number 2" w:semiHidden="1" w:unhideWhenUsed="1"/>
+    <w:lsdException w:name="List Number 3" w:semiHidden="1" w:unhideWhenUsed="1"/>
+    <w:lsdException w:name="List Number 4" w:semiHidden="1" w:unhideWhenUsed="1"/>
+    <w:lsdException w:name="List Number 5" w:semiHidden="1" w:unhideWhenUsed="1"/>
+    <w:lsdException w:name="Title" w:uiPriority="10" w:qFormat="1"/>
+    <w:lsdException w:name="Closing" w:semiHidden="1" w:unhideWhenUsed="1"/>
+    <w:lsdException w:name="Signature" w:semiHidden="1" w:unhideWhenUsed="1"/>
+    <w:lsdException w:name="Default Paragraph Font" w:semiHidden="1" w:uiPriority="1" w:unhideWhenUsed="1"/>
+    <w:lsdException w:name="Body Text" w:semiHidden="1" w:unhideWhenUsed="1"/>
+    <w:lsdException w:name="Body Text Indent" w:semiHidden="1" w:unhideWhenUsed="1"/>
+    <w:lsdException w:name="List Continue" w:semiHidden="1" w:unhideWhenUsed="1"/>
+    <w:lsdException w:name="List Continue 2" w:semiHidden="1" w:unhideWhenUsed="1"/>
+    <w:lsdException w:name="List Continue 3" w:semiHidden="1" w:unhideWhenUsed="1"/>
+    <w:lsdException w:name="List Continue 4" w:semiHidden="1" w:unhideWhenUsed="1"/>
+    <w:lsdException w:name="List Continue 5" w:semiHidden="1" w:unhideWhenUsed="1"/>
+    <w:lsdException w:name="Message Header" w:semiHidden="1" w:unhideWhenUsed="1"/>
+    <w:lsdException w:name="Subtitle" w:uiPriority="11" w:qFormat="1"/>
+    <w:lsdException w:name="Salutation" w:semiHidden="1" w:unhideWhenUsed="1"/>
+    <w:lsdException w:name="Date" w:semiHidden="1" w:unhideWhenUsed="1"/>
+    <w:lsdException w:name="Body Text First Indent" w:semiHidden="1" w:unhideWhenUsed="1"/>
+    <w:lsdException w:name="Body Text First Indent 2" w:semiHidden="1" w:unhideWhenUsed="1"/>
+    <w:lsdException w:name="Note Heading" w:semiHidden="1" w:unhideWhenUsed="1"/>
+    <w:lsdException w:name="Body Text 2" w:semiHidden="1" w:unhideWhenUsed="1"/>
+    <w:lsdException w:name="Body Text 3" w:semiHidden="1" w:unhideWhenUsed="1"/>
+    <w:lsdException w:name="Body Text Indent 2" w:semiHidden="1" w:unhideWhenUsed="1"/>
+    <w:lsdException w:name="Body Text Indent 3" w:semiHidden="1" w:unhideWhenUsed="1"/>
+    <w:lsdException w:name="Block Text" w:semiHidden="1" w:unhideWhenUsed="1"/>
+    <w:lsdException w:name="Hyperlink" w:semiHidden="1" w:unhideWhenUsed="1"/>
+    <w:lsdException w:name="FollowedHyperlink" w:semiHidden="1" w:unhideWhenUsed="1"/>
+    <w:lsdException w:name="Strong" w:uiPriority="22" w:qFormat="1"/>
+    <w:lsdException w:name="Emphasis" w:uiPriority="20" w:qFormat="1"/>
+    <w:lsdException w:name="Document Map" w:semiHidden="1" w:unhideWhenUsed="1"/>
+    <w:lsdException w:name="Plain Text" w:semiHidden="1" w:unhideWhenUsed="1"/>
+    <w:lsdException w:name="E-mail Signature" w:semiHidden="1" w:unhideWhenUsed="1"/>
+    <w:lsdException w:name="HTML Top of Form" w:semiHidden="1" w:unhideWhenUsed="1"/>
+    <w:lsdException w:name="HTML Bottom of Form" w:semiHidden="1" w:unhideWhenUsed="1"/>
+    <w:lsdException w:name="Normal (Web)" w:semiHidden="1" w:unhideWhenUsed="1"/>
+    <w:lsdException w:name="HTML Acronym" w:semiHidden="1" w:unhideWhenUsed="1"/>
+    <w:lsdException w:name="HTML Address" w:semiHidden="1" w:unhideWhenUsed="1"/>
+    <w:lsdException w:name="HTML Cite" w:semiHidden="1" w:unhideWhenUsed="1"/>
+    <w:lsdException w:name="HTML Code" w:semiHidden="1" w:unhideWhenUsed="1"/>
+    <w:lsdException w:name="HTML Definition" w:semiHidden="1" w:unhideWhenUsed="1"/>
+    <w:lsdException w:name="HTML Keyboard" w:semiHidden="1" w:unhideWhenUsed="1"/>
+    <w:lsdException w:name="HTML Preformatted" w:semiHidden="1" w:unhideWhenUsed="1"/>
+    <w:lsdException w:name="HTML Sample" w:semiHidden="1" w:unhideWhenUsed="1"/>
+    <w:lsdException w:name="HTML Typewriter" w:semiHidden="1" w:unhideWhenUsed="1"/>
+    <w:lsdException w:name="HTML Variable" w:semiHidden="1" w:unhideWhenUsed="1"/>
+    <w:lsdException w:name="Normal Table" w:semiHidden="1" w:unhideWhenUsed="1"/>
+    <w:lsdException w:name="annotation subject" w:semiHidden="1" w:unhideWhenUsed="1"/>
+    <w:lsdException w:name="No List" w:semiHidden="1" w:unhideWhenUsed="1"/>
+    <w:lsdException w:name="Outline List 1" w:semiHidden="1" w:unhideWhenUsed="1"/>
+    <w:lsdException w:name="Outline List 2" w:semiHidden="1" w:unhideWhenUsed="1"/>
+    <w:lsdException w:name="Outline List 3" w:semiHidden="1" w:unhideWhenUsed="1"/>
+    <w:lsdException w:name="Table Simple 1" w:semiHidden="1" w:unhideWhenUsed="1"/>
+    <w:lsdException w:name="Table Simple 2" w:semiHidden="1" w:unhideWhenUsed="1"/>
+    <w:lsdException w:name="Table Simple 3" w:semiHidden="1" w:unhideWhenUsed="1"/>
+    <w:lsdException w:name="Table Classic 1" w:semiHidden="1" w:unhideWhenUsed="1"/>
+    <w:lsdException w:name="Table Classic 2" w:semiHidden="1" w:unhideWhenUsed="1"/>
+    <w:lsdException w:name="Table Classic 3" w:semiHidden="1" w:unhideWhenUsed="1"/>
+    <w:lsdException w:name="Table Classic 4" w:semiHidden="1" w:unhideWhenUsed="1"/>
+    <w:lsdException w:name="Table Colorful 1" w:semiHidden="1" w:unhideWhenUsed="1"/>
+    <w:lsdException w:name="Table Colorful 2" w:semiHidden="1" w:unhideWhenUsed="1"/>
+    <w:lsdException w:name="Table Colorful 3" w:semiHidden="1" w:unhideWhenUsed="1"/>
+    <w:lsdException w:name="Table Columns 1" w:semiHidden="1" w:unhideWhenUsed="1"/>
+    <w:lsdException w:name="Table Columns 2" w:semiHidden="1" w:unhideWhenUsed="1"/>
+    <w:lsdException w:name="Table Columns 3" w:semiHidden="1" w:unhideWhenUsed="1"/>
+    <w:lsdException w:name="Table Columns 4" w:semiHidden="1" w:unhideWhenUsed="1"/>
+    <w:lsdException w:name="Table Columns 5" w:semiHidden="1" w:unhideWhenUsed="1"/>
+    <w:lsdException w:name="Table Grid 1" w:semiHidden="1" w:unhideWhenUsed="1"/>
+    <w:lsdException w:name="Table Grid 2" w:semiHidden="1" w:unhideWhenUsed="1"/>
+    <w:lsdException w:name="Table Grid 3" w:semiHidden="1" w:unhideWhenUsed="1"/>
+    <w:lsdException w:name="Table Grid 4" w:semiHidden="1" w:unhideWhenUsed="1"/>
+    <w:lsdException w:name="Table Grid 5" w:semiHidden="1" w:unhideWhenUsed="1"/>
+    <w:lsdException w:name="Table Grid 6" w:semiHidden="1" w:unhideWhenUsed="1"/>
+    <w:lsdException w:name="Table Grid 7" w:semiHidden="1" w:unhideWhenUsed="1"/>
+    <w:lsdException w:name="Table Grid 8" w:semiHidden="1" w:unhideWhenUsed="1"/>
+    <w:lsdException w:name="Table List 1" w:semiHidden="1" w:unhideWhenUsed="1"/>
+    <w:lsdException w:name="Table List 2" w:semiHidden="1" w:unhideWhenUsed="1"/>
+    <w:lsdException w:name="Table List 3" w:semiHidden="1" w:unhideWhenUsed="1"/>
+    <w:lsdException w:name="Table List 4" w:semiHidden="1" w:unhideWhenUsed="1"/>
+    <w:lsdException w:name="Table List 5" w:semiHidden="1" w:unhideWhenUsed="1"/>
+    <w:lsdException w:name="Table List 6" w:semiHidden="1" w:unhideWhenUsed="1"/>
+    <w:lsdException w:name="Table List 7" w:semiHidden="1" w:unhideWhenUsed="1"/>
+    <w:lsdException w:name="Table List 8" w:semiHidden="1" w:unhideWhenUsed="1"/>
+    <w:lsdException w:name="Table 3D effects 1" w:semiHidden="1" w:unhideWhenUsed="1"/>
+    <w:lsdException w:name="Table 3D effects 2" w:semiHidden="1" w:unhideWhenUsed="1"/>
+    <w:lsdException w:name="Table 3D effects 3" w:semiHidden="1" w:unhideWhenUsed="1"/>
+    <w:lsdException w:name="Table Contemporary" w:semiHidden="1" w:unhideWhenUsed="1"/>
+    <w:lsdException w:name="Table Elegant" w:semiHidden="1" w:unhideWhenUsed="1"/>
+    <w:lsdException w:name="Table Professional" w:semiHidden="1" w:unhideWhenUsed="1"/>
+    <w:lsdException w:name="Table Subtle 1" w:semiHidden="1" w:unhideWhenUsed="1"/>
+    <w:lsdException w:name="Table Subtle 2" w:semiHidden="1" w:unhideWhenUsed="1"/>
+    <w:lsdException w:name="Table Web 1" w:semiHidden="1" w:unhideWhenUsed="1"/>
+    <w:lsdException w:name="Table Web 2" w:semiHidden="1" w:unhideWhenUsed="1"/>
+    <w:lsdException w:name="Table Web 3" w:semiHidden="1" w:unhideWhenUsed="1"/>
+    <w:lsdException w:name="Balloon Text" w:semiHidden="1" w:unhideWhenUsed="1"/>
+    <w:lsdException w:name="Table Grid" w:uiPriority="39"/>
+    <w:lsdException w:name="Table Theme" w:semiHidden="1" w:unhideWhenUsed="1"/>
+    <w:lsdException w:name="Placeholder Text" w:semiHidden="1"/>
+    <w:lsdException w:name="No Spacing" w:uiPriority="1" w:qFormat="1"/>
+    <w:lsdException w:name="Light Shading" w:uiPriority="60"/>
+    <w:lsdException w:name="Light List" w:uiPriority="61"/>
+    <w:lsdException w:name="Light Grid" w:uiPriority="62"/>
+    <w:lsdException w:name="Medium Shading 1" w:uiPriority="63"/>
+    <w:lsdException w:name="Medium Shading 2" w:uiPriority="64"/>
+    <w:lsdException w:name="Medium List 1" w:uiPriority="65"/>
+    <w:lsdException w:name="Medium List 2" w:uiPriority="66"/>
+    <w:lsdException w:name="Medium Grid 1" w:uiPriority="67"/>
+    <w:lsdException w:name="Medium Grid 2" w:uiPriority="68"/>
+    <w:lsdException w:name="Medium Grid 3" w:uiPriority="69"/>
+    <w:lsdException w:name="Dark List" w:uiPriority="70"/>
+    <w:lsdException w:name="Colorful Shading" w:uiPriority="71"/>
+    <w:lsdException w:name="Colorful List" w:uiPriority="72"/>
+    <w:lsdException w:name="Colorful Grid" w:uiPriority="73"/>
+    <w:lsdException w:name="Light Shading Accent 1" w:uiPriority="60"/>
+    <w:lsdException w:name="Light List Accent 1" w:uiPriority="61"/>
+    <w:lsdException w:name="Light Grid Accent 1" w:uiPriority="62"/>
+    <w:lsdException w:name="Medium Shading 1 Accent 1" w:uiPriority="63"/>
+    <w:lsdException w:name="Medium Shading 2 Accent 1" w:uiPriority="64"/>
+    <w:lsdException w:name="Medium List 1 Accent 1" w:uiPriority="65"/>
+    <w:lsdException w:name="Revision" w:semiHidden="1"/>
+    <w:lsdException w:name="List Paragraph" w:uiPriority="34" w:qFormat="1"/>
+    <w:lsdException w:name="Quote" w:uiPriority="29" w:qFormat="1"/>
+    <w:lsdException w:name="Intense Quote" w:uiPriority="30" w:qFormat="1"/>
+    <w:lsdException w:name="Medium List 2 Accent 1" w:uiPriority="66"/>
+    <w:lsdException w:name="Medium Grid 1 Accent 1" w:uiPriority="67"/>
+    <w:lsdException w:name="Medium Grid 2 Accent 1" w:uiPriority="68"/>
+    <w:lsdException w:name="Medium Grid 3 Accent 1" w:uiPriority="69"/>
+    <w:lsdException w:name="Dark List Accent 1" w:uiPriority="70"/>
+    <w:lsdException w:name="Colorful Shading Accent 1" w:uiPriority="71"/>
+    <w:lsdException w:name="Colorful List Accent 1" w:uiPriority="72"/>
+    <w:lsdException w:name="Colorful Grid Accent 1" w:uiPriority="73"/>
+    <w:lsdException w:name="Light Shading Accent 2" w:uiPriority="60"/>
+    <w:lsdException w:name="Light List Accent 2" w:uiPriority="61"/>
+    <w:lsdException w:name="Light Grid Accent 2" w:uiPriority="62"/>
+    <w:lsdException w:name="Medium Shading 1 Accent 2" w:uiPriority="63"/>
+    <w:lsdException w:name="Medium Shading 2 Accent 2" w:uiPriority="64"/>
+    <w:lsdException w:name="Medium List 1 Accent 2" w:uiPriority="65"/>
+    <w:lsdException w:name="Medium List 2 Accent 2" w:uiPriority="66"/>
+    <w:lsdException w:name="Medium Grid 1 Accent 2" w:uiPriority="67"/>
+    <w:lsdException w:name="Medium Grid 2 Accent 2" w:uiPriority="68"/>
+    <w:lsdException w:name="Medium Grid 3 Accent 2" w:uiPriority="69"/>
+    <w:lsdException w:name="Dark List Accent 2" w:uiPriority="70"/>
+    <w:lsdException w:name="Colorful Shading Accent 2" w:uiPriority="71"/>
+    <w:lsdException w:name="Colorful List Accent 2" w:uiPriority="72"/>
+    <w:lsdException w:name="Colorful Grid Accent 2" w:uiPriority="73"/>
+    <w:lsdException w:name="Light Shading Accent 3" w:uiPriority="60"/>
+    <w:lsdException w:name="Light List Accent 3" w:uiPriority="61"/>
+    <w:lsdException w:name="Light Grid Accent 3" w:uiPriority="62"/>
+    <w:lsdException w:name="Medium Shading 1 Accent 3" w:uiPriority="63"/>
+    <w:lsdException w:name="Medium Shading 2 Accent 3" w:uiPriority="64"/>
+    <w:lsdException w:name="Medium List 1 Accent 3" w:uiPriority="65"/>
+    <w:lsdException w:name="Medium List 2 Accent 3" w:uiPriority="66"/>
+    <w:lsdException w:name="Medium Grid 1 Accent 3" w:uiPriority="67"/>
+    <w:lsdException w:name="Medium Grid 2 Accent 3" w:uiPriority="68"/>
+    <w:lsdException w:name="Medium Grid 3 Accent 3" w:uiPriority="69"/>
+    <w:lsdException w:name="Dark List Accent 3" w:uiPriority="70"/>
+    <w:lsdException w:name="Colorful Shading Accent 3" w:uiPriority="71"/>
+    <w:lsdException w:name="Colorful List Accent 3" w:uiPriority="72"/>
+    <w:lsdException w:name="Colorful Grid Accent 3" w:uiPriority="73"/>
+    <w:lsdException w:name="Light Shading Accent 4" w:uiPriority="60"/>
+    <w:lsdException w:name="Light List Accent 4" w:uiPriority="61"/>
+    <w:lsdException w:name="Light Grid Accent 4" w:uiPriority="62"/>
+    <w:lsdException w:name="Medium Shading 1 Accent 4" w:uiPriority="63"/>
+    <w:lsdException w:name="Medium Shading 2 Accent 4" w:uiPriority="64"/>
+    <w:lsdException w:name="Medium List 1 Accent 4" w:uiPriority="65"/>
+    <w:lsdException w:name="Medium List 2 Accent 4" w:uiPriority="66"/>
+    <w:lsdException w:name="Medium Grid 1 Accent 4" w:uiPriority="67"/>
+    <w:lsdException w:name="Medium Grid 2 Accent 4" w:uiPriority="68"/>
+    <w:lsdException w:name="Medium Grid 3 Accent 4" w:uiPriority="69"/>
+    <w:lsdException w:name="Dark List Accent 4" w:uiPriority="70"/>
+    <w:lsdException w:name="Colorful Shading Accent 4" w:uiPriority="71"/>
+    <w:lsdException w:name="Colorful List Accent 4" w:uiPriority="72"/>
+    <w:lsdException w:name="Colorful Grid Accent 4" w:uiPriority="73"/>
+    <w:lsdException w:name="Light Shading Accent 5" w:uiPriority="60"/>
+    <w:lsdException w:name="Light List Accent 5" w:uiPriority="61"/>
+    <w:lsdException w:name="Light Grid Accent 5" w:uiPriority="62"/>
+    <w:lsdException w:name="Medium Shading 1 Accent 5" w:uiPriority="63"/>
+    <w:lsdException w:name="Medium Shading 2 Accent 5" w:uiPriority="64"/>
+    <w:lsdException w:name="Medium List 1 Accent 5" w:uiPriority="65"/>
+    <w:lsdException w:name="Medium List 2 Accent 5" w:uiPriority="66"/>
+    <w:lsdException w:name="Medium Grid 1 Accent 5" w:uiPriority="67"/>
+    <w:lsdException w:name="Medium Grid 2 Accent 5" w:uiPriority="68"/>
+    <w:lsdException w:name="Medium Grid 3 Accent 5" w:uiPriority="69"/>
+    <w:lsdException w:name="Dark List Accent 5" w:uiPriority="70"/>
+    <w:lsdException w:name="Colorful Shading Accent 5" w:uiPriority="71"/>
+    <w:lsdException w:name="Colorful List Accent 5" w:uiPriority="72"/>
+    <w:lsdException w:name="Colorful Grid Accent 5" w:uiPriority="73"/>
+    <w:lsdException w:name="Light Shading Accent 6" w:uiPriority="60"/>
+    <w:lsdException w:name="Light List Accent 6" w:uiPriority="61"/>
+    <w:lsdException w:name="Light Grid Accent 6" w:uiPriority="62"/>
+    <w:lsdException w:name="Medium Shading 1 Accent 6" w:uiPriority="63"/>
+    <w:lsdException w:name="Medium Shading 2 Accent 6" w:uiPriority="64"/>
+    <w:lsdException w:name="Medium List 1 Accent 6" w:uiPriority="65"/>
+    <w:lsdException w:name="Medium List 2 Accent 6" w:uiPriority="66"/>
+    <w:lsdException w:name="Medium Grid 1 Accent 6" w:uiPriority="67"/>
+    <w:lsdException w:name="Medium Grid 2 Accent 6" w:uiPriority="68"/>
+    <w:lsdException w:name="Medium Grid 3 Accent 6" w:uiPriority="69"/>
+    <w:lsdException w:name="Dark List Accent 6" w:uiPriority="70"/>
+    <w:lsdException w:name="Colorful Shading Accent 6" w:uiPriority="71"/>
+    <w:lsdException w:name="Colorful List Accent 6" w:uiPriority="72"/>
+    <w:lsdException w:name="Colorful Grid Accent 6" w:uiPriority="73"/>
+    <w:lsdException w:name="Subtle Emphasis" w:uiPriority="19" w:qFormat="1"/>
+    <w:lsdException w:name="Intense Emphasis" w:uiPriority="21" w:qFormat="1"/>
+    <w:lsdException w:name="Subtle Reference" w:uiPriority="31" w:qFormat="1"/>
+    <w:lsdException w:name="Intense Reference" w:uiPriority="32" w:qFormat="1"/>
+    <w:lsdException w:name="Book Title" w:uiPriority="33" w:qFormat="1"/>
+    <w:lsdException w:name="Bibliography" w:semiHidden="1" w:uiPriority="37" w:unhideWhenUsed="1"/>
+    <w:lsdException w:name="TOC Heading" w:semiHidden="1" w:uiPriority="39" w:unhideWhenUsed="1" w:qFormat="1"/>
+    <w:lsdException w:name="Plain Table 1" w:uiPriority="41"/>
+    <w:lsdException w:name="Plain Table 2" w:uiPriority="42"/>
+    <w:lsdException w:name="Plain Table 3" w:uiPriority="43"/>
+    <w:lsdException w:name="Plain Table 4" w:uiPriority="44"/>
+    <w:lsdException w:name="Plain Table 5" w:uiPriority="45"/>
+    <w:lsdException w:name="Grid Table Light" w:uiPriority="40"/>
+    <w:lsdException w:name="Grid Table 1 Light" w:uiPriority="46"/>
+    <w:lsdException w:name="Grid Table 2" w:uiPriority="47"/>
+    <w:lsdException w:name="Grid Table 3" w:uiPriority="48"/>
+    <w:lsdException w:name="Grid Table 4" w:uiPriority="49"/>
+    <w:lsdException w:name="Grid Table 5 Dark" w:uiPriority="50"/>
+    <w:lsdException w:name="Grid Table 6 Colorful" w:uiPriority="51"/>
+    <w:lsdException w:name="Grid Table 7 Colorful" w:uiPriority="52"/>
+    <w:lsdException w:name="Grid Table 1 Light Accent 1" w:uiPriority="46"/>
+    <w:lsdException w:name="Grid Table 2 Accent 1" w:uiPriority="47"/>
+    <w:lsdException w:name="Grid Table 3 Accent 1" w:uiPriority="48"/>
+    <w:lsdException w:name="Grid Table 4 Accent 1" w:uiPriority="49"/>
+    <w:lsdException w:name="Grid Table 5 Dark Accent 1" w:uiPriority="50"/>
+    <w:lsdException w:name="Grid Table 6 Colorful Accent 1" w:uiPriority="51"/>
+    <w:lsdException w:name="Grid Table 7 Colorful Accent 1" w:uiPriority="52"/>
+    <w:lsdException w:name="Grid Table 1 Light Accent 2" w:uiPriority="46"/>
+    <w:lsdException w:name="Grid Table 2 Accent 2" w:uiPriority="47"/>
+    <w:lsdException w:name="Grid Table 3 Accent 2" w:uiPriority="48"/>
+    <w:lsdException w:name="Grid Table 4 Accent 2" w:uiPriority="49"/>
+    <w:lsdException w:name="Grid Table 5 Dark Accent 2" w:uiPriority="50"/>
+    <w:lsdException w:name="Grid Table 6 Colorful Accent 2" w:uiPriority="51"/>
+    <w:lsdException w:name="Grid Table 7 Colorful Accent 2" w:uiPriority="52"/>
+    <w:lsdException w:name="Grid Table 1 Light Accent 3" w:uiPriority="46"/>
+    <w:lsdException w:name="Grid Table 2 Accent 3" w:uiPriority="47"/>
+    <w:lsdException w:name="Grid Table 3 Accent 3" w:uiPriority="48"/>
+    <w:lsdException w:name="Grid Table 4 Accent 3" w:uiPriority="49"/>
+    <w:lsdException w:name="Grid Table 5 Dark Accent 3" w:uiPriority="50"/>
+    <w:lsdException w:name="Grid Table 6 Colorful Accent 3" w:uiPriority="51"/>
+    <w:lsdException w:name="Grid Table 7 Colorful Accent 3" w:uiPriority="52"/>
+    <w:lsdException w:name="Grid Table 1 Light Accent 4" w:uiPriority="46"/>
+    <w:lsdException w:name="Grid Table 2 Accent 4" w:uiPriority="47"/>
+    <w:lsdException w:name="Grid Table 3 Accent 4" w:uiPriority="48"/>
+    <w:lsdException w:name="Grid Table 4 Accent 4" w:uiPriority="49"/>
+    <w:lsdException w:name="Grid Table 5 Dark Accent 4" w:uiPriority="50"/>
+    <w:lsdException w:name="Grid Table 6 Colorful Accent 4" w:uiPriority="51"/>
+    <w:lsdException w:name="Grid Table 7 Colorful Accent 4" w:uiPriority="52"/>
+    <w:lsdException w:name="Grid Table 1 Light Accent 5" w:uiPriority="46"/>
+    <w:lsdException w:name="Grid Table 2 Accent 5" w:uiPriority="47"/>
+    <w:lsdException w:name="Grid Table 3 Accent 5" w:uiPriority="48"/>
+    <w:lsdException w:name="Grid Table 4 Accent 5" w:uiPriority="49"/>
+    <w:lsdException w:name="Grid Table 5 Dark Accent 5" w:uiPriority="50"/>
+    <w:lsdException w:name="Grid Table 6 Colorful Accent 5" w:uiPriority="51"/>
+    <w:lsdException w:name="Grid Table 7 Colorful Accent 5" w:uiPriority="52"/>
+    <w:lsdException w:name="Grid Table 1 Light Accent 6" w:uiPriority="46"/>
+    <w:lsdException w:name="Grid Table 2 Accent 6" w:uiPriority="47"/>
+    <w:lsdException w:name="Grid Table 3 Accent 6" w:uiPriority="48"/>
+    <w:lsdException w:name="Grid Table 4 Accent 6" w:uiPriority="49"/>
+    <w:lsdException w:name="Grid Table 5 Dark Accent 6" w:uiPriority="50"/>
+    <w:lsdException w:name="Grid Table 6 Colorful Accent 6" w:uiPriority="51"/>
+    <w:lsdException w:name="Grid Table 7 Colorful Accent 6" w:uiPriority="52"/>
+    <w:lsdException w:name="List Table 1 Light" w:uiPriority="46"/>
+    <w:lsdException w:name="List Table 2" w:uiPriority="47"/>
+    <w:lsdException w:name="List Table 3" w:uiPriority="48"/>
+    <w:lsdException w:name="List Table 4" w:uiPriority="49"/>
+    <w:lsdException w:name="List Table 5 Dark" w:uiPriority="50"/>
+    <w:lsdException w:name="List Table 6 Colorful" w:uiPriority="51"/>
+    <w:lsdException w:name="List Table 7 Colorful" w:uiPriority="52"/>
+    <w:lsdException w:name="List Table 1 Light Accent 1" w:uiPriority="46"/>
+    <w:lsdException w:name="List Table 2 Accent 1" w:uiPriority="47"/>
+    <w:lsdException w:name="List Table 3 Accent 1" w:uiPriority="48"/>
+    <w:lsdException w:name="List Table 4 Accent 1" w:uiPriority="49"/>
+    <w:lsdException w:name="List Table 5 Dark Accent 1" w:uiPriority="50"/>
+    <w:lsdException w:name="List Table 6 Colorful Accent 1" w:uiPriority="51"/>
+    <w:lsdException w:name="List Table 7 Colorful Accent 1" w:uiPriority="52"/>
+    <w:lsdException w:name="List Table 1 Light Accent 2" w:uiPriority="46"/>
+    <w:lsdException w:name="List Table 2 Accent 2" w:uiPriority="47"/>
+    <w:lsdException w:name="List Table 3 Accent 2" w:uiPriority="48"/>
+    <w:lsdException w:name="List Table 4 Accent 2" w:uiPriority="49"/>
+    <w:lsdException w:name="List Table 5 Dark Accent 2" w:uiPriority="50"/>
+    <w:lsdException w:name="List Table 6 Colorful Accent 2" w:uiPriority="51"/>
+    <w:lsdException w:name="List Table 7 Colorful Accent 2" w:uiPriority="52"/>
+    <w:lsdException w:name="List Table 1 Light Accent 3" w:uiPriority="46"/>
+    <w:lsdException w:name="List Table 2 Accent 3" w:uiPriority="47"/>
+    <w:lsdException w:name="List Table 3 Accent 3" w:uiPriority="48"/>
+    <w:lsdException w:name="List Table 4 Accent 3" w:uiPriority="49"/>
+    <w:lsdException w:name="List Table 5 Dark Accent 3" w:uiPriority="50"/>
+    <w:lsdException w:name="List Table 6 Colorful Accent 3" w:uiPriority="51"/>
+    <w:lsdException w:name="List Table 7 Colorful Accent 3" w:uiPriority="52"/>
+    <w:lsdException w:name="List Table 1 Light Accent 4" w:uiPriority="46"/>
+    <w:lsdException w:name="List Table 2 Accent 4" w:uiPriority="47"/>
+    <w:lsdException w:name="List Table 3 Accent 4" w:uiPriority="48"/>
+    <w:lsdException w:name="List Table 4 Accent 4" w:uiPriority="49"/>
+    <w:lsdException w:name="List Table 5 Dark Accent 4" w:uiPriority="50"/>
+    <w:lsdException w:name="List Table 6 Colorful Accent 4" w:uiPriority="51"/>
+    <w:lsdException w:name="List Table 7 Colorful Accent 4" w:uiPriority="52"/>
+    <w:lsdException w:name="List Table 1 Light Accent 5" w:uiPriority="46"/>
+    <w:lsdException w:name="List Table 2 Accent 5" w:uiPriority="47"/>
+    <w:lsdException w:name="List Table 3 Accent 5" w:uiPriority="48"/>
+    <w:lsdException w:name="List Table 4 Accent 5" w:uiPriority="49"/>
+    <w:lsdException w:name="List Table 5 Dark Accent 5" w:uiPriority="50"/>
+    <w:lsdException w:name="List Table 6 Colorful Accent 5" w:uiPriority="51"/>
+    <w:lsdException w:name="List Table 7 Colorful Accent 5" w:uiPriority="52"/>
+    <w:lsdException w:name="List Table 1 Light Accent 6" w:uiPriority="46"/>
+    <w:lsdException w:name="List Table 2 Accent 6" w:uiPriority="47"/>
+    <w:lsdException w:name="List Table 3 Accent 6" w:uiPriority="48"/>
+    <w:lsdException w:name="List Table 4 Accent 6" w:uiPriority="49"/>
+    <w:lsdException w:name="List Table 5 Dark Accent 6" w:uiPriority="50"/>
+    <w:lsdException w:name="List Table 6 Colorful Accent 6" w:uiPriority="51"/>
+    <w:lsdException w:name="List Table 7 Colorful Accent 6" w:uiPriority="52"/>
+    <w:lsdException w:name="Mention" w:semiHidden="1" w:unhideWhenUsed="1"/>
+    <w:lsdException w:name="Smart Hyperlink" w:semiHidden="1" w:unhideWhenUsed="1"/>
+    <w:lsdException w:name="Hashtag" w:semiHidden="1" w:unhideWhenUsed="1"/>
+    <w:lsdException w:name="Unresolved Mention" w:semiHidden="1" w:unhideWhenUsed="1"/>
+    <w:lsdException w:name="Smart Link" w:semiHidden="1" w:unhideWhenUsed="1"/>
+  </w:latentStyles>
+  <w:style w:type="paragraph" w:default="1" w:styleId="Normal">
+    <w:name w:val="Normal"/>
+    <w:qFormat/>
   </w:style>
   <w:style w:type="paragraph" w:styleId="Heading1">
     <w:name w:val="heading 1"/>
     <w:basedOn w:val="Normal"/>
     <w:next w:val="Normal"/>
+    <w:uiPriority w:val="9"/>
+    <w:qFormat/>
     <w:pPr>
-      <w:keepNext w:val="1"/>
-      <w:keepLines w:val="1"/>
-      <w:spacing w:after="0" w:lineRule="auto"/>
+      <w:keepNext/>
+      <w:keepLines/>
+      <w:spacing w:after="0"/>
+      <w:outlineLvl w:val="0"/>
     </w:pPr>
     <w:rPr>
-      <w:rFonts w:ascii="Helvetica Neue" w:cs="Helvetica Neue" w:eastAsia="Helvetica Neue" w:hAnsi="Helvetica Neue"/>
-      <w:b w:val="1"/>
+      <w:rFonts w:ascii="Helvetica Neue" w:eastAsia="Helvetica Neue" w:hAnsi="Helvetica Neue" w:cs="Helvetica Neue"/>
+      <w:b/>
       <w:sz w:val="36"/>
       <w:szCs w:val="36"/>
     </w:rPr>
@@ -874,13 +1327,17 @@
     <w:name w:val="heading 2"/>
     <w:basedOn w:val="Normal"/>
     <w:next w:val="Normal"/>
+    <w:uiPriority w:val="9"/>
+    <w:unhideWhenUsed/>
+    <w:qFormat/>
     <w:pPr>
-      <w:keepNext w:val="1"/>
-      <w:keepLines w:val="1"/>
-      <w:spacing w:after="120" w:before="360" w:lineRule="auto"/>
+      <w:keepNext/>
+      <w:keepLines/>
+      <w:spacing w:before="360" w:after="120"/>
+      <w:outlineLvl w:val="1"/>
     </w:pPr>
     <w:rPr>
-      <w:b w:val="1"/>
+      <w:b/>
       <w:sz w:val="28"/>
       <w:szCs w:val="28"/>
     </w:rPr>
@@ -889,40 +1346,51 @@
     <w:name w:val="heading 3"/>
     <w:basedOn w:val="Normal"/>
     <w:next w:val="Normal"/>
+    <w:uiPriority w:val="9"/>
+    <w:semiHidden/>
+    <w:unhideWhenUsed/>
+    <w:qFormat/>
     <w:pPr>
-      <w:keepNext w:val="1"/>
-      <w:keepLines w:val="1"/>
-      <w:spacing w:after="80" w:before="320" w:lineRule="auto"/>
+      <w:keepNext/>
+      <w:keepLines/>
+      <w:spacing w:before="320" w:after="80"/>
+      <w:outlineLvl w:val="2"/>
     </w:pPr>
     <w:rPr>
-      <w:b w:val="1"/>
+      <w:b/>
     </w:rPr>
   </w:style>
   <w:style w:type="paragraph" w:styleId="Heading4">
     <w:name w:val="heading 4"/>
     <w:basedOn w:val="Normal"/>
     <w:next w:val="Normal"/>
+    <w:uiPriority w:val="9"/>
+    <w:semiHidden/>
+    <w:unhideWhenUsed/>
+    <w:qFormat/>
     <w:pPr>
-      <w:keepNext w:val="1"/>
-      <w:keepLines w:val="1"/>
-      <w:pageBreakBefore w:val="0"/>
-      <w:spacing w:after="80" w:before="280" w:lineRule="auto"/>
+      <w:keepNext/>
+      <w:keepLines/>
+      <w:spacing w:before="280" w:after="80"/>
+      <w:outlineLvl w:val="3"/>
     </w:pPr>
     <w:rPr>
       <w:color w:val="666666"/>
-      <w:sz w:val="24"/>
-      <w:szCs w:val="24"/>
     </w:rPr>
   </w:style>
   <w:style w:type="paragraph" w:styleId="Heading5">
     <w:name w:val="heading 5"/>
     <w:basedOn w:val="Normal"/>
     <w:next w:val="Normal"/>
+    <w:uiPriority w:val="9"/>
+    <w:semiHidden/>
+    <w:unhideWhenUsed/>
+    <w:qFormat/>
     <w:pPr>
-      <w:keepNext w:val="1"/>
-      <w:keepLines w:val="1"/>
-      <w:pageBreakBefore w:val="0"/>
-      <w:spacing w:after="80" w:before="240" w:lineRule="auto"/>
+      <w:keepNext/>
+      <w:keepLines/>
+      <w:spacing w:before="240" w:after="80"/>
+      <w:outlineLvl w:val="4"/>
     </w:pPr>
     <w:rPr>
       <w:color w:val="666666"/>
@@ -934,28 +1402,60 @@
     <w:name w:val="heading 6"/>
     <w:basedOn w:val="Normal"/>
     <w:next w:val="Normal"/>
+    <w:uiPriority w:val="9"/>
+    <w:semiHidden/>
+    <w:unhideWhenUsed/>
+    <w:qFormat/>
     <w:pPr>
-      <w:keepNext w:val="1"/>
-      <w:keepLines w:val="1"/>
-      <w:pageBreakBefore w:val="0"/>
-      <w:spacing w:after="80" w:before="240" w:lineRule="auto"/>
+      <w:keepNext/>
+      <w:keepLines/>
+      <w:spacing w:before="240" w:after="80"/>
+      <w:outlineLvl w:val="5"/>
     </w:pPr>
     <w:rPr>
-      <w:i w:val="1"/>
+      <w:i/>
       <w:color w:val="666666"/>
       <w:sz w:val="22"/>
       <w:szCs w:val="22"/>
     </w:rPr>
   </w:style>
+  <w:style w:type="character" w:default="1" w:styleId="DefaultParagraphFont">
+    <w:name w:val="Default Paragraph Font"/>
+    <w:uiPriority w:val="1"/>
+    <w:semiHidden/>
+    <w:unhideWhenUsed/>
+  </w:style>
+  <w:style w:type="table" w:default="1" w:styleId="TableNormal">
+    <w:name w:val="Normal Table"/>
+    <w:uiPriority w:val="99"/>
+    <w:semiHidden/>
+    <w:unhideWhenUsed/>
+    <w:tblPr>
+      <w:tblInd w:w="0" w:type="dxa"/>
+      <w:tblCellMar>
+        <w:top w:w="0" w:type="dxa"/>
+        <w:left w:w="108" w:type="dxa"/>
+        <w:bottom w:w="0" w:type="dxa"/>
+        <w:right w:w="108" w:type="dxa"/>
+      </w:tblCellMar>
+    </w:tblPr>
+  </w:style>
+  <w:style w:type="numbering" w:default="1" w:styleId="NoList">
+    <w:name w:val="No List"/>
+    <w:uiPriority w:val="99"/>
+    <w:semiHidden/>
+    <w:unhideWhenUsed/>
+  </w:style>
   <w:style w:type="paragraph" w:styleId="Title">
     <w:name w:val="Title"/>
     <w:basedOn w:val="Normal"/>
     <w:next w:val="Normal"/>
+    <w:uiPriority w:val="10"/>
+    <w:qFormat/>
     <w:pPr>
-      <w:keepNext w:val="1"/>
-      <w:keepLines w:val="1"/>
-      <w:pageBreakBefore w:val="0"/>
-      <w:spacing w:after="60" w:before="0" w:lineRule="auto"/>
+      <w:keepNext/>
+      <w:keepLines/>
+      <w:spacing w:after="60"/>
     </w:pPr>
     <w:rPr>
       <w:sz w:val="52"/>
@@ -966,19 +1466,30 @@
     <w:name w:val="Subtitle"/>
     <w:basedOn w:val="Normal"/>
     <w:next w:val="Normal"/>
+    <w:uiPriority w:val="11"/>
+    <w:qFormat/>
     <w:pPr>
-      <w:keepNext w:val="1"/>
-      <w:keepLines w:val="1"/>
-      <w:pageBreakBefore w:val="0"/>
-      <w:spacing w:after="320" w:before="0" w:lineRule="auto"/>
+      <w:keepNext/>
+      <w:keepLines/>
+      <w:spacing w:after="320"/>
     </w:pPr>
     <w:rPr>
-      <w:rFonts w:ascii="Arial" w:cs="Arial" w:eastAsia="Arial" w:hAnsi="Arial"/>
-      <w:i w:val="0"/>
+      <w:rFonts w:ascii="Arial" w:eastAsia="Arial" w:hAnsi="Arial" w:cs="Arial"/>
       <w:color w:val="666666"/>
       <w:sz w:val="30"/>
       <w:szCs w:val="30"/>
     </w:rPr>
+  </w:style>
+  <w:style w:type="paragraph" w:styleId="ListParagraph">
+    <w:name w:val="List Paragraph"/>
+    <w:basedOn w:val="Normal"/>
+    <w:uiPriority w:val="34"/>
+    <w:qFormat/>
+    <w:rsid w:val="00C63AD4"/>
+    <w:pPr>
+      <w:ind w:left="720"/>
+      <w:contextualSpacing/>
+    </w:pPr>
   </w:style>
 </w:styles>
 </file>

</xml_diff>

<commit_message>
AMCI updates for March 9 (WIP)
</commit_message>
<xml_diff>
--- a/Weekly Agenda.docx
+++ b/Weekly Agenda.docx
@@ -293,7 +293,19 @@
         <w:spacing w:after="0"/>
       </w:pPr>
       <w:r>
-        <w:t>Homework 2 (HTML Exercise): Get started, write down questions you have.</w:t>
+        <w:t xml:space="preserve">Homework 2 (HTML Exercise): </w:t>
+      </w:r>
+    </w:p>
+    <w:p>
+      <w:pPr>
+        <w:numPr>
+          <w:ilvl w:val="1"/>
+          <w:numId w:val="3"/>
+        </w:numPr>
+        <w:spacing w:after="0"/>
+      </w:pPr>
+      <w:r>
+        <w:t>Get started, write down questions you have.</w:t>
       </w:r>
     </w:p>
     <w:p>
@@ -302,9 +314,190 @@
           <w:ilvl w:val="0"/>
           <w:numId w:val="3"/>
         </w:numPr>
-      </w:pPr>
-      <w:r>
-        <w:t>Tutorial 3 (Homepage): Do as much as you can.</w:t>
+        <w:spacing w:after="0"/>
+      </w:pPr>
+      <w:r>
+        <w:t>Tutorial 3</w:t>
+      </w:r>
+    </w:p>
+    <w:p>
+      <w:pPr>
+        <w:numPr>
+          <w:ilvl w:val="1"/>
+          <w:numId w:val="3"/>
+        </w:numPr>
+        <w:spacing w:after="0"/>
+      </w:pPr>
+      <w:r>
+        <w:t xml:space="preserve"> (Homepage): Do as much as you can.</w:t>
+      </w:r>
+    </w:p>
+    <w:p>
+      <w:pPr>
+        <w:numPr>
+          <w:ilvl w:val="0"/>
+          <w:numId w:val="3"/>
+        </w:numPr>
+        <w:spacing w:after="0"/>
+      </w:pPr>
+      <w:r>
+        <w:t xml:space="preserve">Tutorial 4 (Bakery): </w:t>
+      </w:r>
+    </w:p>
+    <w:p>
+      <w:pPr>
+        <w:numPr>
+          <w:ilvl w:val="1"/>
+          <w:numId w:val="3"/>
+        </w:numPr>
+        <w:spacing w:after="0"/>
+      </w:pPr>
+      <w:r>
+        <w:rPr>
+          <w:b/>
+          <w:bCs/>
+          <w:highlight w:val="yellow"/>
+        </w:rPr>
+        <w:t>(Link to video fixed)</w:t>
+      </w:r>
+      <w:r>
+        <w:t xml:space="preserve"> </w:t>
+      </w:r>
+      <w:r>
+        <w:t xml:space="preserve">Skip the formsubmit.io part. </w:t>
+      </w:r>
+    </w:p>
+    <w:p>
+      <w:pPr>
+        <w:numPr>
+          <w:ilvl w:val="0"/>
+          <w:numId w:val="3"/>
+        </w:numPr>
+        <w:spacing w:after="0"/>
+      </w:pPr>
+      <w:r>
+        <w:t>Homework 3</w:t>
+      </w:r>
+      <w:r>
+        <w:t xml:space="preserve"> (Assigning CSS Properties Using Selectors)</w:t>
+      </w:r>
+    </w:p>
+    <w:p>
+      <w:pPr>
+        <w:numPr>
+          <w:ilvl w:val="1"/>
+          <w:numId w:val="3"/>
+        </w:numPr>
+        <w:spacing w:after="0"/>
+      </w:pPr>
+      <w:r>
+        <w:t>Skip part 3 (Google Fonts)</w:t>
+      </w:r>
+    </w:p>
+    <w:p>
+      <w:pPr>
+        <w:numPr>
+          <w:ilvl w:val="1"/>
+          <w:numId w:val="3"/>
+        </w:numPr>
+        <w:spacing w:after="0"/>
+      </w:pPr>
+      <w:r>
+        <w:lastRenderedPageBreak/>
+        <w:t xml:space="preserve">Note that you need to run the CSS Diners game by opening the entire course website in VS Code and then using the “Live </w:t>
+      </w:r>
+      <w:proofErr w:type="gramStart"/>
+      <w:r>
+        <w:t>Preview”</w:t>
+      </w:r>
+      <w:proofErr w:type="gramEnd"/>
+    </w:p>
+    <w:p>
+      <w:pPr>
+        <w:numPr>
+          <w:ilvl w:val="0"/>
+          <w:numId w:val="3"/>
+        </w:numPr>
+        <w:spacing w:after="0"/>
+      </w:pPr>
+      <w:r>
+        <w:t>[Skip] Tutorial 5</w:t>
+      </w:r>
+    </w:p>
+    <w:p>
+      <w:pPr>
+        <w:numPr>
+          <w:ilvl w:val="1"/>
+          <w:numId w:val="3"/>
+        </w:numPr>
+        <w:spacing w:after="0"/>
+      </w:pPr>
+      <w:r>
+        <w:t xml:space="preserve">This was just working on </w:t>
+      </w:r>
+      <w:proofErr w:type="gramStart"/>
+      <w:r>
+        <w:t>HW4</w:t>
+      </w:r>
+      <w:proofErr w:type="gramEnd"/>
+    </w:p>
+    <w:p>
+      <w:pPr>
+        <w:numPr>
+          <w:ilvl w:val="0"/>
+          <w:numId w:val="3"/>
+        </w:numPr>
+        <w:spacing w:after="0"/>
+      </w:pPr>
+      <w:r>
+        <w:t>Homework 4 (CSS Grid &amp; Flex Practice)</w:t>
+      </w:r>
+    </w:p>
+    <w:p>
+      <w:pPr>
+        <w:numPr>
+          <w:ilvl w:val="1"/>
+          <w:numId w:val="3"/>
+        </w:numPr>
+        <w:spacing w:after="0"/>
+      </w:pPr>
+      <w:r>
+        <w:t xml:space="preserve">Note that you need to run the CSS </w:t>
+      </w:r>
+      <w:r>
+        <w:t>Grid Garden and Flexbox Froggy</w:t>
+      </w:r>
+      <w:r>
+        <w:t xml:space="preserve"> game</w:t>
+      </w:r>
+      <w:r>
+        <w:t>s</w:t>
+      </w:r>
+      <w:r>
+        <w:t xml:space="preserve"> by opening </w:t>
+      </w:r>
+      <w:r>
+        <w:t>the</w:t>
+      </w:r>
+      <w:r>
+        <w:t xml:space="preserve"> entire course website in VS Code and then using the “Live </w:t>
+      </w:r>
+      <w:proofErr w:type="gramStart"/>
+      <w:r>
+        <w:t>Preview”</w:t>
+      </w:r>
+      <w:proofErr w:type="gramEnd"/>
+    </w:p>
+    <w:p>
+      <w:pPr>
+        <w:numPr>
+          <w:ilvl w:val="0"/>
+          <w:numId w:val="3"/>
+        </w:numPr>
+        <w:spacing w:after="0"/>
+      </w:pPr>
+      <w:r>
+        <w:t>Homework 5 (Make a fake portfolio website)</w:t>
       </w:r>
     </w:p>
     <w:p>
@@ -343,7 +536,6 @@
         </w:numPr>
       </w:pPr>
       <w:r>
-        <w:lastRenderedPageBreak/>
         <w:t>Some stuff just isn’t going to work</w:t>
       </w:r>
       <w:r>

</xml_diff>

<commit_message>
Added Advanced CSS Techniques files.
</commit_message>
<xml_diff>
--- a/Weekly Agenda.docx
+++ b/Weekly Agenda.docx
@@ -411,6 +411,18 @@
         <w:t>Preview”</w:t>
       </w:r>
       <w:proofErr w:type="gramEnd"/>
+    </w:p>
+    <w:p>
+      <w:pPr>
+        <w:numPr>
+          <w:ilvl w:val="0"/>
+          <w:numId w:val="3"/>
+        </w:numPr>
+        <w:spacing w:after="0"/>
+      </w:pPr>
+      <w:r>
+        <w:t>Take the Quiz</w:t>
+      </w:r>
     </w:p>
     <w:p>
       <w:pPr>

</xml_diff>

<commit_message>
March 9 Edits complete
</commit_message>
<xml_diff>
--- a/Weekly Agenda.docx
+++ b/Weekly Agenda.docx
@@ -20,21 +20,19 @@
       <w:bookmarkStart w:id="1" w:name="_is8ebm7xadwz" w:colFirst="0" w:colLast="0"/>
       <w:bookmarkEnd w:id="1"/>
       <w:r>
-        <w:t>Week 1 (1/</w:t>
-      </w:r>
-      <w:r>
-        <w:t>23</w:t>
+        <w:t xml:space="preserve">Week </w:t>
+      </w:r>
+      <w:r>
+        <w:t>3</w:t>
+      </w:r>
+      <w:r>
+        <w:t xml:space="preserve"> (</w:t>
+      </w:r>
+      <w:r>
+        <w:t>3/9</w:t>
       </w:r>
       <w:r>
         <w:t>)</w:t>
-      </w:r>
-    </w:p>
-    <w:p>
-      <w:r>
-        <w:t>Welcome to the course! We’re going to figure this out as we go, as this is a new teaching context, and there may be some constraints that we’ll have to navigate.</w:t>
-      </w:r>
-      <w:r>
-        <w:t xml:space="preserve"> </w:t>
       </w:r>
     </w:p>
     <w:p>
@@ -44,159 +42,7 @@
       <w:bookmarkStart w:id="2" w:name="_k7vic0xosljd" w:colFirst="0" w:colLast="0"/>
       <w:bookmarkEnd w:id="2"/>
       <w:r>
-        <w:t>In-Class Agenda</w:t>
-      </w:r>
-    </w:p>
-    <w:p>
-      <w:pPr>
-        <w:numPr>
-          <w:ilvl w:val="0"/>
-          <w:numId w:val="1"/>
-        </w:numPr>
-        <w:spacing w:after="0"/>
-      </w:pPr>
-      <w:r>
-        <w:t>Topic 1: Intro to the course &amp; logistics</w:t>
-      </w:r>
-    </w:p>
-    <w:p>
-      <w:pPr>
-        <w:numPr>
-          <w:ilvl w:val="0"/>
-          <w:numId w:val="1"/>
-        </w:numPr>
-        <w:spacing w:after="0"/>
-      </w:pPr>
-      <w:r>
-        <w:t xml:space="preserve">Copy files from thumb drive to AMCI </w:t>
-      </w:r>
-      <w:r>
-        <w:t>computer.</w:t>
-      </w:r>
-    </w:p>
-    <w:p>
-      <w:pPr>
-        <w:numPr>
-          <w:ilvl w:val="0"/>
-          <w:numId w:val="1"/>
-        </w:numPr>
-        <w:spacing w:after="0"/>
-      </w:pPr>
-      <w:r>
-        <w:t xml:space="preserve">Set Up VS Code + Live Server Plug-in + </w:t>
-      </w:r>
-      <w:r>
-        <w:t>walkthrough.</w:t>
-      </w:r>
-    </w:p>
-    <w:p>
-      <w:pPr>
-        <w:numPr>
-          <w:ilvl w:val="0"/>
-          <w:numId w:val="1"/>
-        </w:numPr>
-        <w:spacing w:after="0"/>
-      </w:pPr>
-      <w:r>
-        <w:t>Lecture (if time): Intro to HTML</w:t>
-      </w:r>
-    </w:p>
-    <w:p>
-      <w:pPr>
-        <w:numPr>
-          <w:ilvl w:val="0"/>
-          <w:numId w:val="1"/>
-        </w:numPr>
-        <w:spacing w:after="0"/>
-      </w:pPr>
-      <w:r>
-        <w:t>Getting help / finding reference materials:</w:t>
-      </w:r>
-    </w:p>
-    <w:p>
-      <w:pPr>
-        <w:numPr>
-          <w:ilvl w:val="1"/>
-          <w:numId w:val="1"/>
-        </w:numPr>
-        <w:spacing w:after="0"/>
-      </w:pPr>
-      <w:r>
-        <w:t xml:space="preserve">Intro to the course website </w:t>
-      </w:r>
-    </w:p>
-    <w:p>
-      <w:pPr>
-        <w:numPr>
-          <w:ilvl w:val="1"/>
-          <w:numId w:val="1"/>
-        </w:numPr>
-        <w:spacing w:after="0"/>
-      </w:pPr>
-      <w:r>
-        <w:t>W3Schools</w:t>
-      </w:r>
-    </w:p>
-    <w:p>
-      <w:pPr>
-        <w:numPr>
-          <w:ilvl w:val="1"/>
-          <w:numId w:val="1"/>
-        </w:numPr>
-        <w:spacing w:after="0"/>
-      </w:pPr>
-      <w:r>
-        <w:t>Book</w:t>
-      </w:r>
-    </w:p>
-    <w:p>
-      <w:pPr>
-        <w:numPr>
-          <w:ilvl w:val="0"/>
-          <w:numId w:val="1"/>
-        </w:numPr>
-        <w:spacing w:after="0"/>
-      </w:pPr>
-      <w:r>
-        <w:t>Write your first web page (Activity 2)</w:t>
-      </w:r>
-      <w:r>
-        <w:t>.</w:t>
-      </w:r>
-    </w:p>
-    <w:p>
-      <w:pPr>
-        <w:numPr>
-          <w:ilvl w:val="0"/>
-          <w:numId w:val="1"/>
-        </w:numPr>
-      </w:pPr>
-      <w:r>
-        <w:t>Before the session is over, come up with a work plan for this week (not set in stone – just to provide structure).</w:t>
-      </w:r>
-    </w:p>
-    <w:p>
-      <w:pPr>
-        <w:pStyle w:val="Heading2"/>
-      </w:pPr>
-      <w:bookmarkStart w:id="3" w:name="_m4zeq7sqmqkq" w:colFirst="0" w:colLast="0"/>
-      <w:bookmarkEnd w:id="3"/>
-      <w:r>
-        <w:t>Homework</w:t>
-      </w:r>
-    </w:p>
-    <w:p>
-      <w:r>
-        <w:t xml:space="preserve">This is self-paced. Just do what you </w:t>
-      </w:r>
-      <w:r>
-        <w:t>can,</w:t>
-      </w:r>
-      <w:r>
-        <w:t xml:space="preserve"> and we can discuss </w:t>
-      </w:r>
-      <w:r>
-        <w:t>any questions when we meet again. I am also available over email.</w:t>
+        <w:t>Topics</w:t>
       </w:r>
     </w:p>
     <w:p>
@@ -228,10 +74,7 @@
         <w:t>(Broken link fixed)</w:t>
       </w:r>
       <w:r>
-        <w:t xml:space="preserve"> </w:t>
-      </w:r>
-      <w:r>
-        <w:t>Complete Activity 2 (Write your first Web Page)</w:t>
+        <w:t xml:space="preserve"> Complete Activity 2 (Write your first Web Page)</w:t>
       </w:r>
     </w:p>
     <w:p>
@@ -251,10 +94,373 @@
         <w:t>(Broken link fixed)</w:t>
       </w:r>
       <w:r>
-        <w:t xml:space="preserve"> </w:t>
-      </w:r>
-      <w:r>
-        <w:t>Complete Activity 3 (Linking activity)</w:t>
+        <w:t xml:space="preserve"> Complete Activity 3 (Linking activity)</w:t>
+      </w:r>
+    </w:p>
+    <w:p>
+      <w:pPr>
+        <w:numPr>
+          <w:ilvl w:val="0"/>
+          <w:numId w:val="3"/>
+        </w:numPr>
+        <w:spacing w:after="0"/>
+      </w:pPr>
+      <w:r>
+        <w:t>Topi</w:t>
+      </w:r>
+      <w:r>
+        <w:t>c 4: Skip</w:t>
+      </w:r>
+    </w:p>
+    <w:p>
+      <w:pPr>
+        <w:numPr>
+          <w:ilvl w:val="0"/>
+          <w:numId w:val="3"/>
+        </w:numPr>
+        <w:spacing w:after="0"/>
+      </w:pPr>
+      <w:r>
+        <w:t>Topic 5 (Intro to CSS):</w:t>
+      </w:r>
+    </w:p>
+    <w:p>
+      <w:pPr>
+        <w:numPr>
+          <w:ilvl w:val="1"/>
+          <w:numId w:val="3"/>
+        </w:numPr>
+        <w:spacing w:after="0"/>
+      </w:pPr>
+      <w:r>
+        <w:t xml:space="preserve">Do </w:t>
+      </w:r>
+      <w:proofErr w:type="gramStart"/>
+      <w:r>
+        <w:t>readings</w:t>
+      </w:r>
+      <w:proofErr w:type="gramEnd"/>
+    </w:p>
+    <w:p>
+      <w:pPr>
+        <w:numPr>
+          <w:ilvl w:val="1"/>
+          <w:numId w:val="3"/>
+        </w:numPr>
+        <w:spacing w:after="0"/>
+      </w:pPr>
+      <w:r>
+        <w:t xml:space="preserve">Watch </w:t>
+      </w:r>
+      <w:proofErr w:type="gramStart"/>
+      <w:r>
+        <w:t>slides</w:t>
+      </w:r>
+      <w:proofErr w:type="gramEnd"/>
+    </w:p>
+    <w:p>
+      <w:pPr>
+        <w:numPr>
+          <w:ilvl w:val="1"/>
+          <w:numId w:val="3"/>
+        </w:numPr>
+        <w:spacing w:after="0"/>
+      </w:pPr>
+      <w:r>
+        <w:t>Complete activities (Photo Gallery), go through Lecture 7 demo files while watching the corresponding video.</w:t>
+      </w:r>
+    </w:p>
+    <w:p>
+      <w:pPr>
+        <w:numPr>
+          <w:ilvl w:val="0"/>
+          <w:numId w:val="3"/>
+        </w:numPr>
+        <w:spacing w:after="0"/>
+      </w:pPr>
+      <w:r>
+        <w:t>Topic 6 (CSS Layouts):</w:t>
+      </w:r>
+    </w:p>
+    <w:p>
+      <w:pPr>
+        <w:numPr>
+          <w:ilvl w:val="1"/>
+          <w:numId w:val="3"/>
+        </w:numPr>
+        <w:spacing w:after="0"/>
+      </w:pPr>
+      <w:r>
+        <w:t xml:space="preserve">Do the </w:t>
+      </w:r>
+      <w:proofErr w:type="spellStart"/>
+      <w:proofErr w:type="gramStart"/>
+      <w:r>
+        <w:t>readings</w:t>
+      </w:r>
+      <w:proofErr w:type="spellEnd"/>
+      <w:proofErr w:type="gramEnd"/>
+    </w:p>
+    <w:p>
+      <w:pPr>
+        <w:numPr>
+          <w:ilvl w:val="1"/>
+          <w:numId w:val="3"/>
+        </w:numPr>
+        <w:spacing w:after="0"/>
+      </w:pPr>
+      <w:r>
+        <w:t xml:space="preserve">Go through each lecture and watch the </w:t>
+      </w:r>
+      <w:proofErr w:type="gramStart"/>
+      <w:r>
+        <w:t>videos</w:t>
+      </w:r>
+      <w:proofErr w:type="gramEnd"/>
+    </w:p>
+    <w:p>
+      <w:pPr>
+        <w:numPr>
+          <w:ilvl w:val="1"/>
+          <w:numId w:val="3"/>
+        </w:numPr>
+        <w:spacing w:after="0"/>
+      </w:pPr>
+      <w:r>
+        <w:t xml:space="preserve">Take a look at the companion </w:t>
+      </w:r>
+      <w:proofErr w:type="gramStart"/>
+      <w:r>
+        <w:t>files</w:t>
+      </w:r>
+      <w:proofErr w:type="gramEnd"/>
+    </w:p>
+    <w:p>
+      <w:pPr>
+        <w:numPr>
+          <w:ilvl w:val="0"/>
+          <w:numId w:val="3"/>
+        </w:numPr>
+        <w:spacing w:after="0"/>
+      </w:pPr>
+      <w:r>
+        <w:t>Quiz 1:</w:t>
+      </w:r>
+    </w:p>
+    <w:p>
+      <w:pPr>
+        <w:numPr>
+          <w:ilvl w:val="1"/>
+          <w:numId w:val="3"/>
+        </w:numPr>
+        <w:spacing w:after="0"/>
+      </w:pPr>
+      <w:r>
+        <w:t xml:space="preserve">Do the practice </w:t>
+      </w:r>
+      <w:proofErr w:type="gramStart"/>
+      <w:r>
+        <w:t>quiz</w:t>
+      </w:r>
+      <w:proofErr w:type="gramEnd"/>
+    </w:p>
+    <w:p>
+      <w:pPr>
+        <w:numPr>
+          <w:ilvl w:val="1"/>
+          <w:numId w:val="3"/>
+        </w:numPr>
+        <w:spacing w:after="0"/>
+      </w:pPr>
+      <w:r>
+        <w:t>Take the quiz when you’re ready (or wait and I can go over any questions when we meet next).</w:t>
+      </w:r>
+    </w:p>
+    <w:p>
+      <w:pPr>
+        <w:numPr>
+          <w:ilvl w:val="0"/>
+          <w:numId w:val="3"/>
+        </w:numPr>
+        <w:spacing w:after="0"/>
+      </w:pPr>
+      <w:r>
+        <w:t>Topic 7</w:t>
+      </w:r>
+      <w:r>
+        <w:t xml:space="preserve"> (Design)</w:t>
+      </w:r>
+    </w:p>
+    <w:p>
+      <w:pPr>
+        <w:numPr>
+          <w:ilvl w:val="1"/>
+          <w:numId w:val="3"/>
+        </w:numPr>
+        <w:spacing w:after="0"/>
+      </w:pPr>
+      <w:r>
+        <w:t xml:space="preserve">Do the </w:t>
+      </w:r>
+      <w:proofErr w:type="gramStart"/>
+      <w:r>
+        <w:t>readings</w:t>
+      </w:r>
+      <w:proofErr w:type="gramEnd"/>
+    </w:p>
+    <w:p>
+      <w:pPr>
+        <w:numPr>
+          <w:ilvl w:val="1"/>
+          <w:numId w:val="3"/>
+        </w:numPr>
+        <w:spacing w:after="0"/>
+      </w:pPr>
+      <w:r>
+        <w:t>Watch the videos / check out the slides.</w:t>
+      </w:r>
+    </w:p>
+    <w:p>
+      <w:pPr>
+        <w:numPr>
+          <w:ilvl w:val="0"/>
+          <w:numId w:val="3"/>
+        </w:numPr>
+        <w:spacing w:after="0"/>
+      </w:pPr>
+      <w:r>
+        <w:t>Topic 8 (Accessibility)</w:t>
+      </w:r>
+    </w:p>
+    <w:p>
+      <w:pPr>
+        <w:numPr>
+          <w:ilvl w:val="1"/>
+          <w:numId w:val="3"/>
+        </w:numPr>
+        <w:spacing w:after="0"/>
+      </w:pPr>
+      <w:r>
+        <w:t>Same as Topic 7</w:t>
+      </w:r>
+    </w:p>
+    <w:p>
+      <w:pPr>
+        <w:numPr>
+          <w:ilvl w:val="0"/>
+          <w:numId w:val="3"/>
+        </w:numPr>
+        <w:spacing w:after="0"/>
+      </w:pPr>
+      <w:r>
+        <w:t>Topic 8</w:t>
+      </w:r>
+    </w:p>
+    <w:p>
+      <w:pPr>
+        <w:numPr>
+          <w:ilvl w:val="1"/>
+          <w:numId w:val="3"/>
+        </w:numPr>
+        <w:spacing w:after="0"/>
+      </w:pPr>
+      <w:r>
+        <w:t xml:space="preserve">Do the </w:t>
+      </w:r>
+      <w:proofErr w:type="gramStart"/>
+      <w:r>
+        <w:t>readings</w:t>
+      </w:r>
+      <w:proofErr w:type="gramEnd"/>
+    </w:p>
+    <w:p>
+      <w:pPr>
+        <w:numPr>
+          <w:ilvl w:val="1"/>
+          <w:numId w:val="3"/>
+        </w:numPr>
+        <w:spacing w:after="0"/>
+      </w:pPr>
+      <w:r>
+        <w:t>Watch the videos / check out the slides.</w:t>
+      </w:r>
+    </w:p>
+    <w:p>
+      <w:pPr>
+        <w:numPr>
+          <w:ilvl w:val="1"/>
+          <w:numId w:val="3"/>
+        </w:numPr>
+        <w:spacing w:after="0"/>
+      </w:pPr>
+      <w:r>
+        <w:t xml:space="preserve">Complete the three companion </w:t>
+      </w:r>
+      <w:proofErr w:type="gramStart"/>
+      <w:r>
+        <w:t>activities</w:t>
+      </w:r>
+      <w:proofErr w:type="gramEnd"/>
+    </w:p>
+    <w:p>
+      <w:pPr>
+        <w:numPr>
+          <w:ilvl w:val="2"/>
+          <w:numId w:val="3"/>
+        </w:numPr>
+        <w:spacing w:after="0"/>
+      </w:pPr>
+      <w:r>
+        <w:t>Lecture 12: Background images and media</w:t>
+      </w:r>
+    </w:p>
+    <w:p>
+      <w:pPr>
+        <w:numPr>
+          <w:ilvl w:val="2"/>
+          <w:numId w:val="3"/>
+        </w:numPr>
+        <w:spacing w:after="0"/>
+      </w:pPr>
+      <w:r>
+        <w:t>Lecture 13: Transitions activity</w:t>
+      </w:r>
+    </w:p>
+    <w:p>
+      <w:pPr>
+        <w:numPr>
+          <w:ilvl w:val="2"/>
+          <w:numId w:val="3"/>
+        </w:numPr>
+        <w:spacing w:after="0"/>
+      </w:pPr>
+      <w:r>
+        <w:t>Lecture 14: Keyframes</w:t>
+      </w:r>
+    </w:p>
+    <w:p>
+      <w:pPr>
+        <w:pStyle w:val="Heading2"/>
+      </w:pPr>
+      <w:bookmarkStart w:id="3" w:name="_m4zeq7sqmqkq" w:colFirst="0" w:colLast="0"/>
+      <w:bookmarkEnd w:id="3"/>
+      <w:r>
+        <w:lastRenderedPageBreak/>
+        <w:t>Homework</w:t>
+      </w:r>
+    </w:p>
+    <w:p>
+      <w:r>
+        <w:t xml:space="preserve">This is self-paced. Just do what you </w:t>
+      </w:r>
+      <w:r>
+        <w:t>can,</w:t>
+      </w:r>
+      <w:r>
+        <w:t xml:space="preserve"> and we can discuss </w:t>
+      </w:r>
+      <w:r>
+        <w:t>any questions when we meet again. I am also available over email.</w:t>
       </w:r>
     </w:p>
     <w:p>
@@ -403,7 +609,6 @@
         <w:spacing w:after="0"/>
       </w:pPr>
       <w:r>
-        <w:lastRenderedPageBreak/>
         <w:t xml:space="preserve">Note that you need to run the CSS Diners game by opening the entire course website in VS Code and then using the “Live </w:t>
       </w:r>
       <w:proofErr w:type="gramStart"/>

</xml_diff>

<commit_message>
Updates (except for Quiz 3)
</commit_message>
<xml_diff>
--- a/Weekly Agenda.docx
+++ b/Weekly Agenda.docx
@@ -1,6 +1,6 @@
 
 <file path=word/document.xml><?xml version="1.0" encoding="utf-8"?>
-<w:document xmlns:wpc="http://schemas.microsoft.com/office/word/2010/wordprocessingCanvas" xmlns:cx="http://schemas.microsoft.com/office/drawing/2014/chartex" xmlns:cx1="http://schemas.microsoft.com/office/drawing/2015/9/8/chartex" xmlns:cx2="http://schemas.microsoft.com/office/drawing/2015/10/21/chartex" xmlns:cx3="http://schemas.microsoft.com/office/drawing/2016/5/9/chartex" xmlns:cx4="http://schemas.microsoft.com/office/drawing/2016/5/10/chartex" xmlns:cx5="http://schemas.microsoft.com/office/drawing/2016/5/11/chartex" xmlns:cx6="http://schemas.microsoft.com/office/drawing/2016/5/12/chartex" xmlns:cx7="http://schemas.microsoft.com/office/drawing/2016/5/13/chartex" xmlns:cx8="http://schemas.microsoft.com/office/drawing/2016/5/14/chartex" xmlns:mc="http://schemas.openxmlformats.org/markup-compatibility/2006" xmlns:aink="http://schemas.microsoft.com/office/drawing/2016/ink" xmlns:am3d="http://schemas.microsoft.com/office/drawing/2017/model3d" xmlns:o="urn:schemas-microsoft-com:office:office" xmlns:oel="http://schemas.microsoft.com/office/2019/extlst" xmlns:r="http://schemas.openxmlformats.org/officeDocument/2006/relationships" xmlns:m="http://schemas.openxmlformats.org/officeDocument/2006/math" xmlns:v="urn:schemas-microsoft-com:vml" xmlns:wp14="http://schemas.microsoft.com/office/word/2010/wordprocessingDrawing" xmlns:wp="http://schemas.openxmlformats.org/drawingml/2006/wordprocessingDrawing" xmlns:w10="urn:schemas-microsoft-com:office:word" xmlns:w="http://schemas.openxmlformats.org/wordprocessingml/2006/main" xmlns:w14="http://schemas.microsoft.com/office/word/2010/wordml" xmlns:w15="http://schemas.microsoft.com/office/word/2012/wordml" xmlns:w16cex="http://schemas.microsoft.com/office/word/2018/wordml/cex" xmlns:w16cid="http://schemas.microsoft.com/office/word/2016/wordml/cid" xmlns:w16="http://schemas.microsoft.com/office/word/2018/wordml" xmlns:w16sdtdh="http://schemas.microsoft.com/office/word/2020/wordml/sdtdatahash" xmlns:w16se="http://schemas.microsoft.com/office/word/2015/wordml/symex" xmlns:wpg="http://schemas.microsoft.com/office/word/2010/wordprocessingGroup" xmlns:wpi="http://schemas.microsoft.com/office/word/2010/wordprocessingInk" xmlns:wne="http://schemas.microsoft.com/office/word/2006/wordml" xmlns:wps="http://schemas.microsoft.com/office/word/2010/wordprocessingShape" mc:Ignorable="w14 w15 w16se w16cid w16 w16cex w16sdtdh wp14">
+<w:document xmlns:wpc="http://schemas.microsoft.com/office/word/2010/wordprocessingCanvas" xmlns:cx="http://schemas.microsoft.com/office/drawing/2014/chartex" xmlns:cx1="http://schemas.microsoft.com/office/drawing/2015/9/8/chartex" xmlns:cx2="http://schemas.microsoft.com/office/drawing/2015/10/21/chartex" xmlns:cx3="http://schemas.microsoft.com/office/drawing/2016/5/9/chartex" xmlns:cx4="http://schemas.microsoft.com/office/drawing/2016/5/10/chartex" xmlns:cx5="http://schemas.microsoft.com/office/drawing/2016/5/11/chartex" xmlns:cx6="http://schemas.microsoft.com/office/drawing/2016/5/12/chartex" xmlns:cx7="http://schemas.microsoft.com/office/drawing/2016/5/13/chartex" xmlns:cx8="http://schemas.microsoft.com/office/drawing/2016/5/14/chartex" xmlns:mc="http://schemas.openxmlformats.org/markup-compatibility/2006" xmlns:aink="http://schemas.microsoft.com/office/drawing/2016/ink" xmlns:am3d="http://schemas.microsoft.com/office/drawing/2017/model3d" xmlns:o="urn:schemas-microsoft-com:office:office" xmlns:oel="http://schemas.microsoft.com/office/2019/extlst" xmlns:r="http://schemas.openxmlformats.org/officeDocument/2006/relationships" xmlns:m="http://schemas.openxmlformats.org/officeDocument/2006/math" xmlns:v="urn:schemas-microsoft-com:vml" xmlns:wp14="http://schemas.microsoft.com/office/word/2010/wordprocessingDrawing" xmlns:wp="http://schemas.openxmlformats.org/drawingml/2006/wordprocessingDrawing" xmlns:w10="urn:schemas-microsoft-com:office:word" xmlns:w="http://schemas.openxmlformats.org/wordprocessingml/2006/main" xmlns:w14="http://schemas.microsoft.com/office/word/2010/wordml" xmlns:w15="http://schemas.microsoft.com/office/word/2012/wordml" xmlns:w16cex="http://schemas.microsoft.com/office/word/2018/wordml/cex" xmlns:w16cid="http://schemas.microsoft.com/office/word/2016/wordml/cid" xmlns:w16="http://schemas.microsoft.com/office/word/2018/wordml" xmlns:w16du="http://schemas.microsoft.com/office/word/2023/wordml/word16du" xmlns:w16sdtdh="http://schemas.microsoft.com/office/word/2020/wordml/sdtdatahash" xmlns:w16se="http://schemas.microsoft.com/office/word/2015/wordml/symex" xmlns:wpg="http://schemas.microsoft.com/office/word/2010/wordprocessingGroup" xmlns:wpi="http://schemas.microsoft.com/office/word/2010/wordprocessingInk" xmlns:wne="http://schemas.microsoft.com/office/word/2006/wordml" xmlns:wps="http://schemas.microsoft.com/office/word/2010/wordprocessingShape" mc:Ignorable="w14 w15 w16se w16cid w16 w16cex w16sdtdh wp14">
   <w:body>
     <w:p>
       <w:pPr>
@@ -19,6 +19,306 @@
       </w:pPr>
       <w:bookmarkStart w:id="1" w:name="_is8ebm7xadwz" w:colFirst="0" w:colLast="0"/>
       <w:bookmarkEnd w:id="1"/>
+      <w:r>
+        <w:t xml:space="preserve">Week 8 (4/6) </w:t>
+      </w:r>
+    </w:p>
+    <w:p>
+      <w:r>
+        <w:t>What’s new on the course website:</w:t>
+      </w:r>
+    </w:p>
+    <w:p>
+      <w:pPr>
+        <w:pStyle w:val="ListParagraph"/>
+        <w:numPr>
+          <w:ilvl w:val="0"/>
+          <w:numId w:val="7"/>
+        </w:numPr>
+      </w:pPr>
+      <w:r>
+        <w:t>Quiz 3 practice problems</w:t>
+      </w:r>
+    </w:p>
+    <w:p>
+      <w:pPr>
+        <w:pStyle w:val="ListParagraph"/>
+        <w:numPr>
+          <w:ilvl w:val="0"/>
+          <w:numId w:val="7"/>
+        </w:numPr>
+      </w:pPr>
+      <w:r>
+        <w:t>Topic 13: Loops</w:t>
+      </w:r>
+    </w:p>
+    <w:p>
+      <w:pPr>
+        <w:pStyle w:val="ListParagraph"/>
+        <w:numPr>
+          <w:ilvl w:val="0"/>
+          <w:numId w:val="7"/>
+        </w:numPr>
+      </w:pPr>
+      <w:r>
+        <w:t>Tutorial 9: Algorithmic Art</w:t>
+      </w:r>
+    </w:p>
+    <w:p>
+      <w:pPr>
+        <w:pStyle w:val="ListParagraph"/>
+        <w:numPr>
+          <w:ilvl w:val="0"/>
+          <w:numId w:val="7"/>
+        </w:numPr>
+      </w:pPr>
+      <w:r>
+        <w:t>In class, we are only halfway through with loops</w:t>
+      </w:r>
+      <w:r>
+        <w:t>.</w:t>
+      </w:r>
+    </w:p>
+    <w:p>
+      <w:r>
+        <w:t>Assignments (when you’re ready):</w:t>
+      </w:r>
+    </w:p>
+    <w:p>
+      <w:pPr>
+        <w:pStyle w:val="ListParagraph"/>
+        <w:numPr>
+          <w:ilvl w:val="0"/>
+          <w:numId w:val="5"/>
+        </w:numPr>
+      </w:pPr>
+      <w:r>
+        <w:t>Tutorial 7 (DOM Manipulation)</w:t>
+      </w:r>
+    </w:p>
+    <w:p>
+      <w:pPr>
+        <w:pStyle w:val="ListParagraph"/>
+        <w:numPr>
+          <w:ilvl w:val="0"/>
+          <w:numId w:val="5"/>
+        </w:numPr>
+      </w:pPr>
+      <w:r>
+        <w:t>Tutorial 8 (Drawing Program)</w:t>
+      </w:r>
+    </w:p>
+    <w:p>
+      <w:pPr>
+        <w:pStyle w:val="ListParagraph"/>
+        <w:numPr>
+          <w:ilvl w:val="0"/>
+          <w:numId w:val="5"/>
+        </w:numPr>
+      </w:pPr>
+      <w:r>
+        <w:t>Tutorial 9 (Algorithmic Art + Animation)</w:t>
+      </w:r>
+    </w:p>
+    <w:p>
+      <w:pPr>
+        <w:pStyle w:val="ListParagraph"/>
+        <w:numPr>
+          <w:ilvl w:val="0"/>
+          <w:numId w:val="5"/>
+        </w:numPr>
+      </w:pPr>
+      <w:r>
+        <w:t xml:space="preserve">HW6: </w:t>
+      </w:r>
+      <w:r>
+        <w:t xml:space="preserve">Photo </w:t>
+      </w:r>
+      <w:r>
+        <w:t>Carousel</w:t>
+      </w:r>
+    </w:p>
+    <w:p>
+      <w:pPr>
+        <w:pStyle w:val="Heading1"/>
+      </w:pPr>
+      <w:r>
+        <w:t>Week 6 (3/20)</w:t>
+      </w:r>
+    </w:p>
+    <w:p>
+      <w:r>
+        <w:t>When you’re ready:</w:t>
+      </w:r>
+    </w:p>
+    <w:p>
+      <w:pPr>
+        <w:pStyle w:val="ListParagraph"/>
+        <w:numPr>
+          <w:ilvl w:val="0"/>
+          <w:numId w:val="5"/>
+        </w:numPr>
+      </w:pPr>
+      <w:r>
+        <w:t>Do the Quiz 2 Practice</w:t>
+      </w:r>
+    </w:p>
+    <w:p>
+      <w:pPr>
+        <w:pStyle w:val="ListParagraph"/>
+        <w:numPr>
+          <w:ilvl w:val="0"/>
+          <w:numId w:val="5"/>
+        </w:numPr>
+      </w:pPr>
+      <w:r>
+        <w:t>Take Quiz 2</w:t>
+      </w:r>
+    </w:p>
+    <w:p>
+      <w:r>
+        <w:t>Topics:</w:t>
+      </w:r>
+    </w:p>
+    <w:p>
+      <w:pPr>
+        <w:pStyle w:val="ListParagraph"/>
+        <w:numPr>
+          <w:ilvl w:val="0"/>
+          <w:numId w:val="5"/>
+        </w:numPr>
+      </w:pPr>
+      <w:r>
+        <w:t>Topic 10: Intro to JavaScript</w:t>
+      </w:r>
+    </w:p>
+    <w:p>
+      <w:pPr>
+        <w:pStyle w:val="ListParagraph"/>
+        <w:numPr>
+          <w:ilvl w:val="1"/>
+          <w:numId w:val="5"/>
+        </w:numPr>
+      </w:pPr>
+      <w:r>
+        <w:t xml:space="preserve">Watch videos, do readings, do </w:t>
+      </w:r>
+      <w:r>
+        <w:t>all</w:t>
+      </w:r>
+      <w:r>
+        <w:t xml:space="preserve"> the exercises</w:t>
+      </w:r>
+      <w:r>
+        <w:t>.</w:t>
+      </w:r>
+    </w:p>
+    <w:p>
+      <w:pPr>
+        <w:pStyle w:val="ListParagraph"/>
+        <w:numPr>
+          <w:ilvl w:val="0"/>
+          <w:numId w:val="5"/>
+        </w:numPr>
+      </w:pPr>
+      <w:r>
+        <w:t>Topic 11: Intro to Functions &amp; Events</w:t>
+      </w:r>
+    </w:p>
+    <w:p>
+      <w:pPr>
+        <w:pStyle w:val="ListParagraph"/>
+        <w:numPr>
+          <w:ilvl w:val="1"/>
+          <w:numId w:val="5"/>
+        </w:numPr>
+      </w:pPr>
+      <w:r>
+        <w:t xml:space="preserve">Watch videos, do readings, do </w:t>
+      </w:r>
+      <w:r>
+        <w:t>all</w:t>
+      </w:r>
+      <w:r>
+        <w:t xml:space="preserve"> the exercises</w:t>
+      </w:r>
+      <w:r>
+        <w:t>.</w:t>
+      </w:r>
+    </w:p>
+    <w:p>
+      <w:pPr>
+        <w:pStyle w:val="ListParagraph"/>
+        <w:numPr>
+          <w:ilvl w:val="0"/>
+          <w:numId w:val="5"/>
+        </w:numPr>
+      </w:pPr>
+      <w:r>
+        <w:t>Topic 12: Intro to Conditional Statements</w:t>
+      </w:r>
+    </w:p>
+    <w:p>
+      <w:pPr>
+        <w:pStyle w:val="ListParagraph"/>
+        <w:numPr>
+          <w:ilvl w:val="1"/>
+          <w:numId w:val="5"/>
+        </w:numPr>
+      </w:pPr>
+      <w:r>
+        <w:t xml:space="preserve">Watch videos, do readings, do </w:t>
+      </w:r>
+      <w:r>
+        <w:t>all</w:t>
+      </w:r>
+      <w:r>
+        <w:t xml:space="preserve"> the exercises</w:t>
+      </w:r>
+      <w:r>
+        <w:t>.</w:t>
+      </w:r>
+    </w:p>
+    <w:p>
+      <w:pPr>
+        <w:pStyle w:val="ListParagraph"/>
+        <w:numPr>
+          <w:ilvl w:val="0"/>
+          <w:numId w:val="5"/>
+        </w:numPr>
+      </w:pPr>
+      <w:r>
+        <w:t>Tip: feel free to look</w:t>
+      </w:r>
+      <w:r>
+        <w:t xml:space="preserve"> at the </w:t>
+      </w:r>
+      <w:r>
+        <w:t>“</w:t>
+      </w:r>
+      <w:r>
+        <w:t>answers</w:t>
+      </w:r>
+      <w:r>
+        <w:t>”</w:t>
+      </w:r>
+      <w:r>
+        <w:t xml:space="preserve"> folder </w:t>
+      </w:r>
+      <w:r>
+        <w:t>that corresponds to each lecture if</w:t>
+      </w:r>
+      <w:r>
+        <w:t xml:space="preserve"> you need help / guidance</w:t>
+      </w:r>
+      <w:r>
+        <w:t>.</w:t>
+      </w:r>
+    </w:p>
+    <w:p>
+      <w:pPr>
+        <w:pStyle w:val="Heading1"/>
+      </w:pPr>
       <w:r>
         <w:t xml:space="preserve">Week </w:t>
       </w:r>
@@ -106,6 +406,7 @@
         <w:spacing w:after="0"/>
       </w:pPr>
       <w:r>
+        <w:lastRenderedPageBreak/>
         <w:t>Topi</w:t>
       </w:r>
       <w:r>
@@ -193,12 +494,10 @@
       <w:r>
         <w:t xml:space="preserve">Do the </w:t>
       </w:r>
-      <w:proofErr w:type="spellStart"/>
       <w:proofErr w:type="gramStart"/>
       <w:r>
         <w:t>readings</w:t>
       </w:r>
-      <w:proofErr w:type="spellEnd"/>
       <w:proofErr w:type="gramEnd"/>
     </w:p>
     <w:p>
@@ -353,7 +652,10 @@
         <w:spacing w:after="0"/>
       </w:pPr>
       <w:r>
-        <w:t>Topic 8</w:t>
+        <w:t xml:space="preserve">Topic </w:t>
+      </w:r>
+      <w:r>
+        <w:t>9</w:t>
       </w:r>
     </w:p>
     <w:p>
@@ -445,7 +747,6 @@
       <w:bookmarkStart w:id="3" w:name="_m4zeq7sqmqkq" w:colFirst="0" w:colLast="0"/>
       <w:bookmarkEnd w:id="3"/>
       <w:r>
-        <w:lastRenderedPageBreak/>
         <w:t>Homework</w:t>
       </w:r>
     </w:p>
@@ -564,13 +865,11 @@
           <w:bCs/>
           <w:highlight w:val="yellow"/>
         </w:rPr>
+        <w:lastRenderedPageBreak/>
         <w:t>(Link to video fixed)</w:t>
       </w:r>
       <w:r>
-        <w:t xml:space="preserve"> </w:t>
-      </w:r>
-      <w:r>
-        <w:t xml:space="preserve">Skip the formsubmit.io part. </w:t>
+        <w:t xml:space="preserve"> Skip the formsubmit.io part. </w:t>
       </w:r>
     </w:p>
     <w:p>
@@ -679,25 +978,7 @@
         <w:spacing w:after="0"/>
       </w:pPr>
       <w:r>
-        <w:t xml:space="preserve">Note that you need to run the CSS </w:t>
-      </w:r>
-      <w:r>
-        <w:t>Grid Garden and Flexbox Froggy</w:t>
-      </w:r>
-      <w:r>
-        <w:t xml:space="preserve"> game</w:t>
-      </w:r>
-      <w:r>
-        <w:t>s</w:t>
-      </w:r>
-      <w:r>
-        <w:t xml:space="preserve"> by opening </w:t>
-      </w:r>
-      <w:r>
-        <w:t>the</w:t>
-      </w:r>
-      <w:r>
-        <w:t xml:space="preserve"> entire course website in VS Code and then using the “Live </w:t>
+        <w:t xml:space="preserve">Note that you need to run the CSS Grid Garden and Flexbox Froggy games by opening the entire course website in VS Code and then using the “Live </w:t>
       </w:r>
       <w:proofErr w:type="gramStart"/>
       <w:r>
@@ -794,8 +1075,232 @@
 </file>
 
 <file path=word/numbering.xml><?xml version="1.0" encoding="utf-8"?>
-<w:numbering xmlns:wpc="http://schemas.microsoft.com/office/word/2010/wordprocessingCanvas" xmlns:cx="http://schemas.microsoft.com/office/drawing/2014/chartex" xmlns:cx1="http://schemas.microsoft.com/office/drawing/2015/9/8/chartex" xmlns:cx2="http://schemas.microsoft.com/office/drawing/2015/10/21/chartex" xmlns:cx3="http://schemas.microsoft.com/office/drawing/2016/5/9/chartex" xmlns:cx4="http://schemas.microsoft.com/office/drawing/2016/5/10/chartex" xmlns:cx5="http://schemas.microsoft.com/office/drawing/2016/5/11/chartex" xmlns:cx6="http://schemas.microsoft.com/office/drawing/2016/5/12/chartex" xmlns:cx7="http://schemas.microsoft.com/office/drawing/2016/5/13/chartex" xmlns:cx8="http://schemas.microsoft.com/office/drawing/2016/5/14/chartex" xmlns:mc="http://schemas.openxmlformats.org/markup-compatibility/2006" xmlns:aink="http://schemas.microsoft.com/office/drawing/2016/ink" xmlns:am3d="http://schemas.microsoft.com/office/drawing/2017/model3d" xmlns:o="urn:schemas-microsoft-com:office:office" xmlns:oel="http://schemas.microsoft.com/office/2019/extlst" xmlns:r="http://schemas.openxmlformats.org/officeDocument/2006/relationships" xmlns:m="http://schemas.openxmlformats.org/officeDocument/2006/math" xmlns:v="urn:schemas-microsoft-com:vml" xmlns:wp14="http://schemas.microsoft.com/office/word/2010/wordprocessingDrawing" xmlns:wp="http://schemas.openxmlformats.org/drawingml/2006/wordprocessingDrawing" xmlns:w10="urn:schemas-microsoft-com:office:word" xmlns:w="http://schemas.openxmlformats.org/wordprocessingml/2006/main" xmlns:w14="http://schemas.microsoft.com/office/word/2010/wordml" xmlns:w15="http://schemas.microsoft.com/office/word/2012/wordml" xmlns:w16cex="http://schemas.microsoft.com/office/word/2018/wordml/cex" xmlns:w16cid="http://schemas.microsoft.com/office/word/2016/wordml/cid" xmlns:w16="http://schemas.microsoft.com/office/word/2018/wordml" xmlns:w16sdtdh="http://schemas.microsoft.com/office/word/2020/wordml/sdtdatahash" xmlns:w16se="http://schemas.microsoft.com/office/word/2015/wordml/symex" xmlns:wpg="http://schemas.microsoft.com/office/word/2010/wordprocessingGroup" xmlns:wpi="http://schemas.microsoft.com/office/word/2010/wordprocessingInk" xmlns:wne="http://schemas.microsoft.com/office/word/2006/wordml" xmlns:wps="http://schemas.microsoft.com/office/word/2010/wordprocessingShape" mc:Ignorable="w14 w15 w16se w16cid w16 w16cex w16sdtdh wp14">
+<w:numbering xmlns:wpc="http://schemas.microsoft.com/office/word/2010/wordprocessingCanvas" xmlns:cx="http://schemas.microsoft.com/office/drawing/2014/chartex" xmlns:cx1="http://schemas.microsoft.com/office/drawing/2015/9/8/chartex" xmlns:cx2="http://schemas.microsoft.com/office/drawing/2015/10/21/chartex" xmlns:cx3="http://schemas.microsoft.com/office/drawing/2016/5/9/chartex" xmlns:cx4="http://schemas.microsoft.com/office/drawing/2016/5/10/chartex" xmlns:cx5="http://schemas.microsoft.com/office/drawing/2016/5/11/chartex" xmlns:cx6="http://schemas.microsoft.com/office/drawing/2016/5/12/chartex" xmlns:cx7="http://schemas.microsoft.com/office/drawing/2016/5/13/chartex" xmlns:cx8="http://schemas.microsoft.com/office/drawing/2016/5/14/chartex" xmlns:mc="http://schemas.openxmlformats.org/markup-compatibility/2006" xmlns:aink="http://schemas.microsoft.com/office/drawing/2016/ink" xmlns:am3d="http://schemas.microsoft.com/office/drawing/2017/model3d" xmlns:o="urn:schemas-microsoft-com:office:office" xmlns:oel="http://schemas.microsoft.com/office/2019/extlst" xmlns:r="http://schemas.openxmlformats.org/officeDocument/2006/relationships" xmlns:m="http://schemas.openxmlformats.org/officeDocument/2006/math" xmlns:v="urn:schemas-microsoft-com:vml" xmlns:wp14="http://schemas.microsoft.com/office/word/2010/wordprocessingDrawing" xmlns:wp="http://schemas.openxmlformats.org/drawingml/2006/wordprocessingDrawing" xmlns:w10="urn:schemas-microsoft-com:office:word" xmlns:w="http://schemas.openxmlformats.org/wordprocessingml/2006/main" xmlns:w14="http://schemas.microsoft.com/office/word/2010/wordml" xmlns:w15="http://schemas.microsoft.com/office/word/2012/wordml" xmlns:w16cex="http://schemas.microsoft.com/office/word/2018/wordml/cex" xmlns:w16cid="http://schemas.microsoft.com/office/word/2016/wordml/cid" xmlns:w16="http://schemas.microsoft.com/office/word/2018/wordml" xmlns:w16du="http://schemas.microsoft.com/office/word/2023/wordml/word16du" xmlns:w16sdtdh="http://schemas.microsoft.com/office/word/2020/wordml/sdtdatahash" xmlns:w16se="http://schemas.microsoft.com/office/word/2015/wordml/symex" xmlns:wpg="http://schemas.microsoft.com/office/word/2010/wordprocessingGroup" xmlns:wpi="http://schemas.microsoft.com/office/word/2010/wordprocessingInk" xmlns:wne="http://schemas.microsoft.com/office/word/2006/wordml" xmlns:wps="http://schemas.microsoft.com/office/word/2010/wordprocessingShape" mc:Ignorable="w14 w15 w16se w16cid w16 w16cex w16sdtdh wp14">
   <w:abstractNum w:abstractNumId="0" w15:restartNumberingAfterBreak="0">
+    <w:nsid w:val="026212DF"/>
+    <w:multiLevelType w:val="hybridMultilevel"/>
+    <w:tmpl w:val="E1CCD278"/>
+    <w:lvl w:ilvl="0" w:tplc="8652842A">
+      <w:numFmt w:val="bullet"/>
+      <w:lvlText w:val=""/>
+      <w:lvlJc w:val="left"/>
+      <w:pPr>
+        <w:ind w:left="720" w:hanging="360"/>
+      </w:pPr>
+      <w:rPr>
+        <w:rFonts w:ascii="Symbol" w:eastAsia="Nunito Sans" w:hAnsi="Symbol" w:cs="Nunito Sans" w:hint="default"/>
+      </w:rPr>
+    </w:lvl>
+    <w:lvl w:ilvl="1" w:tplc="04090003">
+      <w:start w:val="1"/>
+      <w:numFmt w:val="bullet"/>
+      <w:lvlText w:val="o"/>
+      <w:lvlJc w:val="left"/>
+      <w:pPr>
+        <w:ind w:left="1440" w:hanging="360"/>
+      </w:pPr>
+      <w:rPr>
+        <w:rFonts w:ascii="Courier New" w:hAnsi="Courier New" w:cs="Courier New" w:hint="default"/>
+      </w:rPr>
+    </w:lvl>
+    <w:lvl w:ilvl="2" w:tplc="04090005" w:tentative="1">
+      <w:start w:val="1"/>
+      <w:numFmt w:val="bullet"/>
+      <w:lvlText w:val=""/>
+      <w:lvlJc w:val="left"/>
+      <w:pPr>
+        <w:ind w:left="2160" w:hanging="360"/>
+      </w:pPr>
+      <w:rPr>
+        <w:rFonts w:ascii="Wingdings" w:hAnsi="Wingdings" w:hint="default"/>
+      </w:rPr>
+    </w:lvl>
+    <w:lvl w:ilvl="3" w:tplc="04090001" w:tentative="1">
+      <w:start w:val="1"/>
+      <w:numFmt w:val="bullet"/>
+      <w:lvlText w:val=""/>
+      <w:lvlJc w:val="left"/>
+      <w:pPr>
+        <w:ind w:left="2880" w:hanging="360"/>
+      </w:pPr>
+      <w:rPr>
+        <w:rFonts w:ascii="Symbol" w:hAnsi="Symbol" w:hint="default"/>
+      </w:rPr>
+    </w:lvl>
+    <w:lvl w:ilvl="4" w:tplc="04090003" w:tentative="1">
+      <w:start w:val="1"/>
+      <w:numFmt w:val="bullet"/>
+      <w:lvlText w:val="o"/>
+      <w:lvlJc w:val="left"/>
+      <w:pPr>
+        <w:ind w:left="3600" w:hanging="360"/>
+      </w:pPr>
+      <w:rPr>
+        <w:rFonts w:ascii="Courier New" w:hAnsi="Courier New" w:cs="Courier New" w:hint="default"/>
+      </w:rPr>
+    </w:lvl>
+    <w:lvl w:ilvl="5" w:tplc="04090005" w:tentative="1">
+      <w:start w:val="1"/>
+      <w:numFmt w:val="bullet"/>
+      <w:lvlText w:val=""/>
+      <w:lvlJc w:val="left"/>
+      <w:pPr>
+        <w:ind w:left="4320" w:hanging="360"/>
+      </w:pPr>
+      <w:rPr>
+        <w:rFonts w:ascii="Wingdings" w:hAnsi="Wingdings" w:hint="default"/>
+      </w:rPr>
+    </w:lvl>
+    <w:lvl w:ilvl="6" w:tplc="04090001" w:tentative="1">
+      <w:start w:val="1"/>
+      <w:numFmt w:val="bullet"/>
+      <w:lvlText w:val=""/>
+      <w:lvlJc w:val="left"/>
+      <w:pPr>
+        <w:ind w:left="5040" w:hanging="360"/>
+      </w:pPr>
+      <w:rPr>
+        <w:rFonts w:ascii="Symbol" w:hAnsi="Symbol" w:hint="default"/>
+      </w:rPr>
+    </w:lvl>
+    <w:lvl w:ilvl="7" w:tplc="04090003" w:tentative="1">
+      <w:start w:val="1"/>
+      <w:numFmt w:val="bullet"/>
+      <w:lvlText w:val="o"/>
+      <w:lvlJc w:val="left"/>
+      <w:pPr>
+        <w:ind w:left="5760" w:hanging="360"/>
+      </w:pPr>
+      <w:rPr>
+        <w:rFonts w:ascii="Courier New" w:hAnsi="Courier New" w:cs="Courier New" w:hint="default"/>
+      </w:rPr>
+    </w:lvl>
+    <w:lvl w:ilvl="8" w:tplc="04090005" w:tentative="1">
+      <w:start w:val="1"/>
+      <w:numFmt w:val="bullet"/>
+      <w:lvlText w:val=""/>
+      <w:lvlJc w:val="left"/>
+      <w:pPr>
+        <w:ind w:left="6480" w:hanging="360"/>
+      </w:pPr>
+      <w:rPr>
+        <w:rFonts w:ascii="Wingdings" w:hAnsi="Wingdings" w:hint="default"/>
+      </w:rPr>
+    </w:lvl>
+  </w:abstractNum>
+  <w:abstractNum w:abstractNumId="1" w15:restartNumberingAfterBreak="0">
+    <w:nsid w:val="11DA193F"/>
+    <w:multiLevelType w:val="hybridMultilevel"/>
+    <w:tmpl w:val="878C68E8"/>
+    <w:lvl w:ilvl="0" w:tplc="5064950C">
+      <w:numFmt w:val="bullet"/>
+      <w:lvlText w:val=""/>
+      <w:lvlJc w:val="left"/>
+      <w:pPr>
+        <w:ind w:left="720" w:hanging="360"/>
+      </w:pPr>
+      <w:rPr>
+        <w:rFonts w:ascii="Symbol" w:eastAsia="Nunito Sans" w:hAnsi="Symbol" w:cs="Nunito Sans" w:hint="default"/>
+      </w:rPr>
+    </w:lvl>
+    <w:lvl w:ilvl="1" w:tplc="04090003" w:tentative="1">
+      <w:start w:val="1"/>
+      <w:numFmt w:val="bullet"/>
+      <w:lvlText w:val="o"/>
+      <w:lvlJc w:val="left"/>
+      <w:pPr>
+        <w:ind w:left="1440" w:hanging="360"/>
+      </w:pPr>
+      <w:rPr>
+        <w:rFonts w:ascii="Courier New" w:hAnsi="Courier New" w:cs="Courier New" w:hint="default"/>
+      </w:rPr>
+    </w:lvl>
+    <w:lvl w:ilvl="2" w:tplc="04090005" w:tentative="1">
+      <w:start w:val="1"/>
+      <w:numFmt w:val="bullet"/>
+      <w:lvlText w:val=""/>
+      <w:lvlJc w:val="left"/>
+      <w:pPr>
+        <w:ind w:left="2160" w:hanging="360"/>
+      </w:pPr>
+      <w:rPr>
+        <w:rFonts w:ascii="Wingdings" w:hAnsi="Wingdings" w:hint="default"/>
+      </w:rPr>
+    </w:lvl>
+    <w:lvl w:ilvl="3" w:tplc="04090001" w:tentative="1">
+      <w:start w:val="1"/>
+      <w:numFmt w:val="bullet"/>
+      <w:lvlText w:val=""/>
+      <w:lvlJc w:val="left"/>
+      <w:pPr>
+        <w:ind w:left="2880" w:hanging="360"/>
+      </w:pPr>
+      <w:rPr>
+        <w:rFonts w:ascii="Symbol" w:hAnsi="Symbol" w:hint="default"/>
+      </w:rPr>
+    </w:lvl>
+    <w:lvl w:ilvl="4" w:tplc="04090003" w:tentative="1">
+      <w:start w:val="1"/>
+      <w:numFmt w:val="bullet"/>
+      <w:lvlText w:val="o"/>
+      <w:lvlJc w:val="left"/>
+      <w:pPr>
+        <w:ind w:left="3600" w:hanging="360"/>
+      </w:pPr>
+      <w:rPr>
+        <w:rFonts w:ascii="Courier New" w:hAnsi="Courier New" w:cs="Courier New" w:hint="default"/>
+      </w:rPr>
+    </w:lvl>
+    <w:lvl w:ilvl="5" w:tplc="04090005" w:tentative="1">
+      <w:start w:val="1"/>
+      <w:numFmt w:val="bullet"/>
+      <w:lvlText w:val=""/>
+      <w:lvlJc w:val="left"/>
+      <w:pPr>
+        <w:ind w:left="4320" w:hanging="360"/>
+      </w:pPr>
+      <w:rPr>
+        <w:rFonts w:ascii="Wingdings" w:hAnsi="Wingdings" w:hint="default"/>
+      </w:rPr>
+    </w:lvl>
+    <w:lvl w:ilvl="6" w:tplc="04090001" w:tentative="1">
+      <w:start w:val="1"/>
+      <w:numFmt w:val="bullet"/>
+      <w:lvlText w:val=""/>
+      <w:lvlJc w:val="left"/>
+      <w:pPr>
+        <w:ind w:left="5040" w:hanging="360"/>
+      </w:pPr>
+      <w:rPr>
+        <w:rFonts w:ascii="Symbol" w:hAnsi="Symbol" w:hint="default"/>
+      </w:rPr>
+    </w:lvl>
+    <w:lvl w:ilvl="7" w:tplc="04090003" w:tentative="1">
+      <w:start w:val="1"/>
+      <w:numFmt w:val="bullet"/>
+      <w:lvlText w:val="o"/>
+      <w:lvlJc w:val="left"/>
+      <w:pPr>
+        <w:ind w:left="5760" w:hanging="360"/>
+      </w:pPr>
+      <w:rPr>
+        <w:rFonts w:ascii="Courier New" w:hAnsi="Courier New" w:cs="Courier New" w:hint="default"/>
+      </w:rPr>
+    </w:lvl>
+    <w:lvl w:ilvl="8" w:tplc="04090005" w:tentative="1">
+      <w:start w:val="1"/>
+      <w:numFmt w:val="bullet"/>
+      <w:lvlText w:val=""/>
+      <w:lvlJc w:val="left"/>
+      <w:pPr>
+        <w:ind w:left="6480" w:hanging="360"/>
+      </w:pPr>
+      <w:rPr>
+        <w:rFonts w:ascii="Wingdings" w:hAnsi="Wingdings" w:hint="default"/>
+      </w:rPr>
+    </w:lvl>
+  </w:abstractNum>
+  <w:abstractNum w:abstractNumId="2" w15:restartNumberingAfterBreak="0">
     <w:nsid w:val="2C8A712B"/>
     <w:multiLevelType w:val="hybridMultilevel"/>
     <w:tmpl w:val="AD728854"/>
@@ -907,7 +1412,119 @@
       </w:rPr>
     </w:lvl>
   </w:abstractNum>
-  <w:abstractNum w:abstractNumId="1" w15:restartNumberingAfterBreak="0">
+  <w:abstractNum w:abstractNumId="3" w15:restartNumberingAfterBreak="0">
+    <w:nsid w:val="5EC900C1"/>
+    <w:multiLevelType w:val="hybridMultilevel"/>
+    <w:tmpl w:val="41245C30"/>
+    <w:lvl w:ilvl="0" w:tplc="DAB05004">
+      <w:numFmt w:val="bullet"/>
+      <w:lvlText w:val=""/>
+      <w:lvlJc w:val="left"/>
+      <w:pPr>
+        <w:ind w:left="720" w:hanging="360"/>
+      </w:pPr>
+      <w:rPr>
+        <w:rFonts w:ascii="Symbol" w:eastAsia="Nunito Sans" w:hAnsi="Symbol" w:cs="Nunito Sans" w:hint="default"/>
+      </w:rPr>
+    </w:lvl>
+    <w:lvl w:ilvl="1" w:tplc="04090003" w:tentative="1">
+      <w:start w:val="1"/>
+      <w:numFmt w:val="bullet"/>
+      <w:lvlText w:val="o"/>
+      <w:lvlJc w:val="left"/>
+      <w:pPr>
+        <w:ind w:left="1440" w:hanging="360"/>
+      </w:pPr>
+      <w:rPr>
+        <w:rFonts w:ascii="Courier New" w:hAnsi="Courier New" w:cs="Courier New" w:hint="default"/>
+      </w:rPr>
+    </w:lvl>
+    <w:lvl w:ilvl="2" w:tplc="04090005" w:tentative="1">
+      <w:start w:val="1"/>
+      <w:numFmt w:val="bullet"/>
+      <w:lvlText w:val=""/>
+      <w:lvlJc w:val="left"/>
+      <w:pPr>
+        <w:ind w:left="2160" w:hanging="360"/>
+      </w:pPr>
+      <w:rPr>
+        <w:rFonts w:ascii="Wingdings" w:hAnsi="Wingdings" w:hint="default"/>
+      </w:rPr>
+    </w:lvl>
+    <w:lvl w:ilvl="3" w:tplc="04090001" w:tentative="1">
+      <w:start w:val="1"/>
+      <w:numFmt w:val="bullet"/>
+      <w:lvlText w:val=""/>
+      <w:lvlJc w:val="left"/>
+      <w:pPr>
+        <w:ind w:left="2880" w:hanging="360"/>
+      </w:pPr>
+      <w:rPr>
+        <w:rFonts w:ascii="Symbol" w:hAnsi="Symbol" w:hint="default"/>
+      </w:rPr>
+    </w:lvl>
+    <w:lvl w:ilvl="4" w:tplc="04090003" w:tentative="1">
+      <w:start w:val="1"/>
+      <w:numFmt w:val="bullet"/>
+      <w:lvlText w:val="o"/>
+      <w:lvlJc w:val="left"/>
+      <w:pPr>
+        <w:ind w:left="3600" w:hanging="360"/>
+      </w:pPr>
+      <w:rPr>
+        <w:rFonts w:ascii="Courier New" w:hAnsi="Courier New" w:cs="Courier New" w:hint="default"/>
+      </w:rPr>
+    </w:lvl>
+    <w:lvl w:ilvl="5" w:tplc="04090005" w:tentative="1">
+      <w:start w:val="1"/>
+      <w:numFmt w:val="bullet"/>
+      <w:lvlText w:val=""/>
+      <w:lvlJc w:val="left"/>
+      <w:pPr>
+        <w:ind w:left="4320" w:hanging="360"/>
+      </w:pPr>
+      <w:rPr>
+        <w:rFonts w:ascii="Wingdings" w:hAnsi="Wingdings" w:hint="default"/>
+      </w:rPr>
+    </w:lvl>
+    <w:lvl w:ilvl="6" w:tplc="04090001" w:tentative="1">
+      <w:start w:val="1"/>
+      <w:numFmt w:val="bullet"/>
+      <w:lvlText w:val=""/>
+      <w:lvlJc w:val="left"/>
+      <w:pPr>
+        <w:ind w:left="5040" w:hanging="360"/>
+      </w:pPr>
+      <w:rPr>
+        <w:rFonts w:ascii="Symbol" w:hAnsi="Symbol" w:hint="default"/>
+      </w:rPr>
+    </w:lvl>
+    <w:lvl w:ilvl="7" w:tplc="04090003" w:tentative="1">
+      <w:start w:val="1"/>
+      <w:numFmt w:val="bullet"/>
+      <w:lvlText w:val="o"/>
+      <w:lvlJc w:val="left"/>
+      <w:pPr>
+        <w:ind w:left="5760" w:hanging="360"/>
+      </w:pPr>
+      <w:rPr>
+        <w:rFonts w:ascii="Courier New" w:hAnsi="Courier New" w:cs="Courier New" w:hint="default"/>
+      </w:rPr>
+    </w:lvl>
+    <w:lvl w:ilvl="8" w:tplc="04090005" w:tentative="1">
+      <w:start w:val="1"/>
+      <w:numFmt w:val="bullet"/>
+      <w:lvlText w:val=""/>
+      <w:lvlJc w:val="left"/>
+      <w:pPr>
+        <w:ind w:left="6480" w:hanging="360"/>
+      </w:pPr>
+      <w:rPr>
+        <w:rFonts w:ascii="Wingdings" w:hAnsi="Wingdings" w:hint="default"/>
+      </w:rPr>
+    </w:lvl>
+  </w:abstractNum>
+  <w:abstractNum w:abstractNumId="4" w15:restartNumberingAfterBreak="0">
     <w:nsid w:val="60597193"/>
     <w:multiLevelType w:val="multilevel"/>
     <w:tmpl w:val="B1FEEEC4"/>
@@ -1020,7 +1637,7 @@
       </w:rPr>
     </w:lvl>
   </w:abstractNum>
-  <w:abstractNum w:abstractNumId="2" w15:restartNumberingAfterBreak="0">
+  <w:abstractNum w:abstractNumId="5" w15:restartNumberingAfterBreak="0">
     <w:nsid w:val="74BC2F9A"/>
     <w:multiLevelType w:val="multilevel"/>
     <w:tmpl w:val="CF80FF08"/>
@@ -1133,7 +1750,7 @@
       </w:rPr>
     </w:lvl>
   </w:abstractNum>
-  <w:abstractNum w:abstractNumId="3" w15:restartNumberingAfterBreak="0">
+  <w:abstractNum w:abstractNumId="6" w15:restartNumberingAfterBreak="0">
     <w:nsid w:val="75365A18"/>
     <w:multiLevelType w:val="multilevel"/>
     <w:tmpl w:val="13BC7932"/>
@@ -1247,16 +1864,25 @@
     </w:lvl>
   </w:abstractNum>
   <w:num w:numId="1" w16cid:durableId="39601168">
-    <w:abstractNumId w:val="1"/>
+    <w:abstractNumId w:val="4"/>
   </w:num>
   <w:num w:numId="2" w16cid:durableId="747000221">
+    <w:abstractNumId w:val="6"/>
+  </w:num>
+  <w:num w:numId="3" w16cid:durableId="1666929671">
+    <w:abstractNumId w:val="5"/>
+  </w:num>
+  <w:num w:numId="4" w16cid:durableId="2098477302">
+    <w:abstractNumId w:val="2"/>
+  </w:num>
+  <w:num w:numId="5" w16cid:durableId="1358695802">
+    <w:abstractNumId w:val="0"/>
+  </w:num>
+  <w:num w:numId="6" w16cid:durableId="1736197410">
     <w:abstractNumId w:val="3"/>
   </w:num>
-  <w:num w:numId="3" w16cid:durableId="1666929671">
-    <w:abstractNumId w:val="2"/>
-  </w:num>
-  <w:num w:numId="4" w16cid:durableId="2098477302">
-    <w:abstractNumId w:val="0"/>
+  <w:num w:numId="7" w16cid:durableId="718869732">
+    <w:abstractNumId w:val="1"/>
   </w:num>
 </w:numbering>
 </file>

</xml_diff>